<commit_message>
[PT-240] UAT Crear Sala
</commit_message>
<xml_diff>
--- a/docs/Reuniones/Sprint 4/PruebasFunctionales/20131026 PT-240 - Crear Sala.docx
+++ b/docs/Reuniones/Sprint 4/PruebasFunctionales/20131026 PT-240 - Crear Sala.docx
@@ -1,10 +1,10 @@
 
 <file path=word/document.xml><?xml version="1.0" encoding="utf-8"?>
-<w:document xmlns:ve="http://schemas.openxmlformats.org/markup-compatibility/2006" xmlns:o="urn:schemas-microsoft-com:office:office" xmlns:r="http://schemas.openxmlformats.org/officeDocument/2006/relationships" xmlns:m="http://schemas.openxmlformats.org/officeDocument/2006/math" xmlns:v="urn:schemas-microsoft-com:vml" xmlns:wp="http://schemas.openxmlformats.org/drawingml/2006/wordprocessingDrawing" xmlns:w10="urn:schemas-microsoft-com:office:word" xmlns:w="http://schemas.openxmlformats.org/wordprocessingml/2006/main" xmlns:wne="http://schemas.microsoft.com/office/word/2006/wordml">
+<w:document xmlns:wpc="http://schemas.microsoft.com/office/word/2010/wordprocessingCanvas" xmlns:mc="http://schemas.openxmlformats.org/markup-compatibility/2006" xmlns:o="urn:schemas-microsoft-com:office:office" xmlns:r="http://schemas.openxmlformats.org/officeDocument/2006/relationships" xmlns:m="http://schemas.openxmlformats.org/officeDocument/2006/math" xmlns:v="urn:schemas-microsoft-com:vml" xmlns:wp14="http://schemas.microsoft.com/office/word/2010/wordprocessingDrawing" xmlns:wp="http://schemas.openxmlformats.org/drawingml/2006/wordprocessingDrawing" xmlns:w10="urn:schemas-microsoft-com:office:word" xmlns:w="http://schemas.openxmlformats.org/wordprocessingml/2006/main" xmlns:w14="http://schemas.microsoft.com/office/word/2010/wordml" xmlns:w15="http://schemas.microsoft.com/office/word/2012/wordml" xmlns:wpg="http://schemas.microsoft.com/office/word/2010/wordprocessingGroup" xmlns:wpi="http://schemas.microsoft.com/office/word/2010/wordprocessingInk" xmlns:wne="http://schemas.microsoft.com/office/word/2006/wordml" xmlns:wps="http://schemas.microsoft.com/office/word/2010/wordprocessingShape" mc:Ignorable="w14 w15 wp14">
   <w:body>
     <w:p>
       <w:pPr>
-        <w:pStyle w:val="Ttulo1"/>
+        <w:pStyle w:val="Heading1"/>
       </w:pPr>
       <w:r>
         <w:t xml:space="preserve">Pruebas Funcionales </w:t>
@@ -24,7 +24,7 @@
     </w:p>
     <w:p>
       <w:pPr>
-        <w:pStyle w:val="Ttulo2"/>
+        <w:pStyle w:val="Heading2"/>
       </w:pPr>
       <w:r>
         <w:t>Prueba 1</w:t>
@@ -35,39 +35,7 @@
         <w:rPr>
           <w:i/>
         </w:rPr>
-        <w:t xml:space="preserve">El usuario esta </w:t>
-      </w:r>
-      <w:proofErr w:type="spellStart"/>
-      <w:r>
-        <w:rPr>
-          <w:i/>
-        </w:rPr>
-        <w:t>logueado</w:t>
-      </w:r>
-      <w:proofErr w:type="spellEnd"/>
-      <w:r>
-        <w:rPr>
-          <w:i/>
-        </w:rPr>
-        <w:t xml:space="preserve"> como administrador. Entra a la sección “Salas” y desea crear una sala.</w:t>
-      </w:r>
-      <w:r>
-        <w:rPr>
-          <w:i/>
-        </w:rPr>
-        <w:t xml:space="preserve"> El archivo de estilo </w:t>
-      </w:r>
-      <w:r>
-        <w:rPr>
-          <w:i/>
-        </w:rPr>
-        <w:t xml:space="preserve">existe y </w:t>
-      </w:r>
-      <w:r>
-        <w:rPr>
-          <w:i/>
-        </w:rPr>
-        <w:t>es correcto.</w:t>
+        <w:t>El usuario esta logueado como administrador. Entra a la sección “Salas” y desea crear una sala.</w:t>
       </w:r>
     </w:p>
     <w:p>
@@ -85,14 +53,14 @@
     </w:p>
     <w:p>
       <w:pPr>
-        <w:pStyle w:val="Prrafodelista"/>
+        <w:pStyle w:val="ListParagraph"/>
         <w:numPr>
           <w:ilvl w:val="0"/>
           <w:numId w:val="1"/>
         </w:numPr>
       </w:pPr>
       <w:r>
-        <w:t>El usuario puede ver en el listado de salas la sala que ha creado.</w:t>
+        <w:t>El usuario ve el formulario para crear una sala.</w:t>
       </w:r>
     </w:p>
     <w:p>
@@ -101,8 +69,6 @@
           <w:b/>
         </w:rPr>
       </w:pPr>
-      <w:bookmarkStart w:id="0" w:name="_GoBack"/>
-      <w:bookmarkEnd w:id="0"/>
       <w:r>
         <w:rPr>
           <w:b/>
@@ -112,299 +78,363 @@
     </w:p>
     <w:p>
       <w:pPr>
-        <w:pStyle w:val="Prrafodelista"/>
+        <w:pStyle w:val="ListParagraph"/>
         <w:numPr>
           <w:ilvl w:val="0"/>
           <w:numId w:val="8"/>
         </w:numPr>
       </w:pPr>
       <w:r>
-        <w:t xml:space="preserve">El usuario hace </w:t>
-      </w:r>
-      <w:proofErr w:type="spellStart"/>
-      <w:r>
-        <w:t>click</w:t>
-      </w:r>
-      <w:proofErr w:type="spellEnd"/>
-      <w:r>
-        <w:t xml:space="preserve"> sobre el link </w:t>
-      </w:r>
-      <w:r>
-        <w:t>“Agregar Sala” y la página le muestra la ventana para crear una sala.</w:t>
-      </w:r>
-    </w:p>
-    <w:p>
-      <w:pPr>
-        <w:pStyle w:val="Prrafodelista"/>
-        <w:numPr>
-          <w:ilvl w:val="0"/>
-          <w:numId w:val="8"/>
-        </w:numPr>
-      </w:pPr>
-      <w:r>
-        <w:t>El usuario llena los campos Nombre y Complejo.</w:t>
-      </w:r>
-    </w:p>
-    <w:p>
-      <w:pPr>
-        <w:pStyle w:val="Prrafodelista"/>
-        <w:numPr>
-          <w:ilvl w:val="0"/>
-          <w:numId w:val="8"/>
-        </w:numPr>
-      </w:pPr>
-      <w:r>
-        <w:t>El usuario selecciona el Estilo de la sala:</w:t>
-      </w:r>
-    </w:p>
-    <w:p>
-      <w:pPr>
-        <w:pStyle w:val="Prrafodelista"/>
-        <w:numPr>
-          <w:ilvl w:val="1"/>
-          <w:numId w:val="8"/>
-        </w:numPr>
-      </w:pPr>
-      <w:r>
-        <w:t xml:space="preserve">El usuario hace </w:t>
-      </w:r>
-      <w:proofErr w:type="spellStart"/>
-      <w:r>
-        <w:t>click</w:t>
-      </w:r>
-      <w:proofErr w:type="spellEnd"/>
-      <w:r>
-        <w:t xml:space="preserve"> sobre el botón “Cargar” del campo Estilo, y la página le muestra una ventana pop-up para seleccionar un archivo de estilo existente.</w:t>
-      </w:r>
-    </w:p>
-    <w:p>
-      <w:pPr>
-        <w:pStyle w:val="Prrafodelista"/>
-        <w:numPr>
-          <w:ilvl w:val="1"/>
-          <w:numId w:val="8"/>
-        </w:numPr>
-      </w:pPr>
-      <w:r>
-        <w:t xml:space="preserve">El usuario selecciona el archivo de estilo, y hace </w:t>
-      </w:r>
-      <w:proofErr w:type="spellStart"/>
-      <w:r>
-        <w:t>click</w:t>
-      </w:r>
-      <w:proofErr w:type="spellEnd"/>
-      <w:r>
-        <w:t xml:space="preserve"> sobre el botón “Aceptar”</w:t>
-      </w:r>
-    </w:p>
-    <w:p>
-      <w:pPr>
-        <w:pStyle w:val="Prrafodelista"/>
-        <w:numPr>
-          <w:ilvl w:val="0"/>
-          <w:numId w:val="8"/>
-        </w:numPr>
-      </w:pPr>
-      <w:r>
-        <w:t xml:space="preserve">El usuario hace </w:t>
-      </w:r>
-      <w:proofErr w:type="spellStart"/>
-      <w:r>
-        <w:t>click</w:t>
-      </w:r>
-      <w:proofErr w:type="spellEnd"/>
-      <w:r>
-        <w:t xml:space="preserve"> en el botón “Guardar”</w:t>
-      </w:r>
-      <w:r>
-        <w:t xml:space="preserve"> </w:t>
-      </w:r>
-    </w:p>
-    <w:p/>
-    <w:p/>
-    <w:p>
-      <w:r>
-        <w:t>Yo lo separaría en:</w:t>
+        <w:t xml:space="preserve">El usuario hace click sobre el link </w:t>
+      </w:r>
+      <w:r>
+        <w:t xml:space="preserve">“Agregar Sala” y la página le muestra la ventana </w:t>
+      </w:r>
+      <w:r>
+        <w:t xml:space="preserve">con el formulario </w:t>
+      </w:r>
+      <w:r>
+        <w:t>para crear una sala.</w:t>
       </w:r>
     </w:p>
     <w:p/>
     <w:p>
-      <w:r>
-        <w:t>Prueba 1:</w:t>
+      <w:pPr>
+        <w:pStyle w:val="Heading2"/>
+      </w:pPr>
+      <w:r>
+        <w:t>Prueba 2</w:t>
       </w:r>
     </w:p>
     <w:p>
       <w:r>
-        <w:t xml:space="preserve">Usuario </w:t>
-      </w:r>
-      <w:proofErr w:type="spellStart"/>
-      <w:r>
-        <w:t>logueado</w:t>
-      </w:r>
-      <w:proofErr w:type="spellEnd"/>
-      <w:r>
-        <w:t xml:space="preserve"> en sección salas desea crear una sala.</w:t>
+        <w:rPr>
+          <w:i/>
+        </w:rPr>
+        <w:t xml:space="preserve">El usuario esta logueado como administrador. Entra a la </w:t>
+      </w:r>
+      <w:r>
+        <w:rPr>
+          <w:i/>
+        </w:rPr>
+        <w:t>ventana</w:t>
+      </w:r>
+      <w:r>
+        <w:rPr>
+          <w:i/>
+        </w:rPr>
+        <w:t xml:space="preserve"> “</w:t>
+      </w:r>
+      <w:r>
+        <w:t>Agregar Sala</w:t>
+      </w:r>
+      <w:r>
+        <w:rPr>
+          <w:i/>
+        </w:rPr>
+        <w:t xml:space="preserve">” y desea </w:t>
+      </w:r>
+      <w:r>
+        <w:rPr>
+          <w:i/>
+        </w:rPr>
+        <w:t>agregar el archivo de estilo de sala.</w:t>
       </w:r>
     </w:p>
     <w:p>
-      <w:r>
-        <w:t>Criterio:</w:t>
+      <w:pPr>
+        <w:rPr>
+          <w:b/>
+        </w:rPr>
+      </w:pPr>
+      <w:r>
+        <w:rPr>
+          <w:b/>
+        </w:rPr>
+        <w:t>Criterios de aceptación:</w:t>
       </w:r>
     </w:p>
     <w:p>
-      <w:r>
-        <w:t>El usuario ve el formulario de crear sala.</w:t>
+      <w:pPr>
+        <w:pStyle w:val="ListParagraph"/>
+        <w:numPr>
+          <w:ilvl w:val="0"/>
+          <w:numId w:val="1"/>
+        </w:numPr>
+      </w:pPr>
+      <w:r>
+        <w:t xml:space="preserve">El usuario </w:t>
+      </w:r>
+      <w:r>
+        <w:t>carga el archivo de estilo exitosamente.</w:t>
       </w:r>
     </w:p>
     <w:p>
-      <w:r>
+      <w:pPr>
+        <w:rPr>
+          <w:b/>
+        </w:rPr>
+      </w:pPr>
+      <w:r>
+        <w:rPr>
+          <w:b/>
+        </w:rPr>
         <w:t>Pasos:</w:t>
       </w:r>
     </w:p>
     <w:p>
-      <w:r>
-        <w:t>El usuario toca en el botón de crear y ve el formulario de crear sala.</w:t>
+      <w:pPr>
+        <w:pStyle w:val="ListParagraph"/>
+        <w:numPr>
+          <w:ilvl w:val="0"/>
+          <w:numId w:val="10"/>
+        </w:numPr>
+      </w:pPr>
+      <w:r>
+        <w:t>El usuario hace click en el botón “Cargar” del campo “Estilo” y ve un pop</w:t>
+      </w:r>
+      <w:r>
+        <w:t>-</w:t>
+      </w:r>
+      <w:r>
+        <w:t>up para elegir un archivo.</w:t>
+      </w:r>
+    </w:p>
+    <w:p>
+      <w:pPr>
+        <w:pStyle w:val="ListParagraph"/>
+        <w:numPr>
+          <w:ilvl w:val="0"/>
+          <w:numId w:val="10"/>
+        </w:numPr>
+      </w:pPr>
+      <w:r>
+        <w:t>El usuario elige el archivo</w:t>
+      </w:r>
+      <w:r>
+        <w:t xml:space="preserve"> de estilo</w:t>
+      </w:r>
+      <w:r>
+        <w:t xml:space="preserve"> y hace click en </w:t>
+      </w:r>
+      <w:r>
+        <w:t>“Aceptar”</w:t>
+      </w:r>
+      <w:r>
+        <w:t>.</w:t>
+      </w:r>
+    </w:p>
+    <w:p>
+      <w:pPr>
+        <w:pStyle w:val="ListParagraph"/>
+        <w:numPr>
+          <w:ilvl w:val="0"/>
+          <w:numId w:val="10"/>
+        </w:numPr>
+      </w:pPr>
+      <w:r>
+        <w:t xml:space="preserve">El usuario ve </w:t>
+      </w:r>
+      <w:r>
+        <w:t xml:space="preserve">en el formulario de creación de sala </w:t>
+      </w:r>
+      <w:r>
+        <w:t xml:space="preserve">que se </w:t>
+      </w:r>
+      <w:r>
+        <w:t>cargó</w:t>
+      </w:r>
+      <w:r>
+        <w:t xml:space="preserve"> el archivo.</w:t>
       </w:r>
     </w:p>
     <w:p/>
     <w:p>
-      <w:r>
-        <w:t>Prueba 2:</w:t>
-      </w:r>
+      <w:pPr>
+        <w:pStyle w:val="Heading2"/>
+      </w:pPr>
+      <w:r>
+        <w:t>Prueba 3</w:t>
+      </w:r>
+      <w:bookmarkStart w:id="0" w:name="_GoBack"/>
+      <w:bookmarkEnd w:id="0"/>
     </w:p>
     <w:p>
       <w:r>
-        <w:t>El usuario desea agregar a la sala el archivo de butacas.</w:t>
+        <w:rPr>
+          <w:i/>
+        </w:rPr>
+        <w:t xml:space="preserve">El usuario esta logueado como administrador. </w:t>
+      </w:r>
+      <w:r>
+        <w:rPr>
+          <w:i/>
+        </w:rPr>
+        <w:t>Se encuentra</w:t>
+      </w:r>
+      <w:r>
+        <w:rPr>
+          <w:i/>
+        </w:rPr>
+        <w:t xml:space="preserve"> </w:t>
+      </w:r>
+      <w:r>
+        <w:rPr>
+          <w:i/>
+        </w:rPr>
+        <w:t>en</w:t>
+      </w:r>
+      <w:r>
+        <w:rPr>
+          <w:i/>
+        </w:rPr>
+        <w:t xml:space="preserve"> la ventana “</w:t>
+      </w:r>
+      <w:r>
+        <w:t>Agregar Sala</w:t>
+      </w:r>
+      <w:r>
+        <w:rPr>
+          <w:i/>
+        </w:rPr>
+        <w:t xml:space="preserve">” y desea </w:t>
+      </w:r>
+      <w:r>
+        <w:rPr>
+          <w:i/>
+        </w:rPr>
+        <w:t xml:space="preserve">finalizar la </w:t>
+      </w:r>
+      <w:r>
+        <w:rPr>
+          <w:i/>
+        </w:rPr>
+        <w:t>crea</w:t>
+      </w:r>
+      <w:r>
+        <w:rPr>
+          <w:i/>
+        </w:rPr>
+        <w:t>ción</w:t>
+      </w:r>
+      <w:r>
+        <w:rPr>
+          <w:i/>
+        </w:rPr>
+        <w:t xml:space="preserve"> la sala.</w:t>
+      </w:r>
+      <w:r>
+        <w:rPr>
+          <w:i/>
+        </w:rPr>
+        <w:t xml:space="preserve"> Ya ha cargado el archivo de estilo de la sala.</w:t>
       </w:r>
     </w:p>
     <w:p>
-      <w:r>
-        <w:t>Criterios:</w:t>
+      <w:pPr>
+        <w:rPr>
+          <w:b/>
+        </w:rPr>
+      </w:pPr>
+      <w:r>
+        <w:rPr>
+          <w:b/>
+        </w:rPr>
+        <w:t>Criterios de aceptación:</w:t>
       </w:r>
     </w:p>
     <w:p>
-      <w:r>
-        <w:t>El usuario carga exitosamente el archivo de butacas.</w:t>
+      <w:pPr>
+        <w:pStyle w:val="ListParagraph"/>
+        <w:numPr>
+          <w:ilvl w:val="0"/>
+          <w:numId w:val="1"/>
+        </w:numPr>
+      </w:pPr>
+      <w:r>
+        <w:t xml:space="preserve">La sala se crea </w:t>
+      </w:r>
+      <w:r>
+        <w:t>exitosamente</w:t>
+      </w:r>
+      <w:r>
+        <w:t>.</w:t>
       </w:r>
     </w:p>
     <w:p>
-      <w:r>
-        <w:t>Pasos:</w:t>
+      <w:pPr>
+        <w:pStyle w:val="ListParagraph"/>
+        <w:numPr>
+          <w:ilvl w:val="0"/>
+          <w:numId w:val="1"/>
+        </w:numPr>
+      </w:pPr>
+      <w:r>
+        <w:t>La sala se puede visualizar en el listado de salas en la sección “Salas”</w:t>
       </w:r>
     </w:p>
     <w:p>
-      <w:r>
-        <w:t xml:space="preserve">El usuario hace </w:t>
-      </w:r>
-      <w:proofErr w:type="spellStart"/>
-      <w:r>
-        <w:t>click</w:t>
-      </w:r>
-      <w:proofErr w:type="spellEnd"/>
-      <w:r>
-        <w:t xml:space="preserve"> en el botón “Cargar” del campo “Estilo” y ve un </w:t>
-      </w:r>
-      <w:proofErr w:type="spellStart"/>
-      <w:r>
-        <w:t>popup</w:t>
-      </w:r>
-      <w:proofErr w:type="spellEnd"/>
-      <w:r>
-        <w:t xml:space="preserve"> para elegir un archivo.</w:t>
+      <w:pPr>
+        <w:rPr>
+          <w:b/>
+        </w:rPr>
+      </w:pPr>
+      <w:r>
+        <w:rPr>
+          <w:b/>
+        </w:rPr>
+        <w:t>Pasos:</w:t>
       </w:r>
     </w:p>
     <w:p>
-      <w:r>
-        <w:t xml:space="preserve">El usuario elige el archivo y hace </w:t>
-      </w:r>
-      <w:proofErr w:type="spellStart"/>
-      <w:r>
-        <w:t>click</w:t>
-      </w:r>
-      <w:proofErr w:type="spellEnd"/>
-      <w:r>
-        <w:t xml:space="preserve"> en aceptar.</w:t>
+      <w:pPr>
+        <w:pStyle w:val="ListParagraph"/>
+        <w:numPr>
+          <w:ilvl w:val="0"/>
+          <w:numId w:val="11"/>
+        </w:numPr>
+      </w:pPr>
+      <w:r>
+        <w:t xml:space="preserve">El usuario llena </w:t>
+      </w:r>
+      <w:r>
+        <w:t>con una cadena de caracteres que identifique la sala</w:t>
+      </w:r>
+      <w:r>
+        <w:t xml:space="preserve"> </w:t>
+      </w:r>
+      <w:r>
+        <w:t>el campo “Nombre”.</w:t>
       </w:r>
     </w:p>
     <w:p>
-      <w:r>
-        <w:t>El usuario ve que se cargo el archivo.</w:t>
+      <w:pPr>
+        <w:pStyle w:val="ListParagraph"/>
+        <w:numPr>
+          <w:ilvl w:val="0"/>
+          <w:numId w:val="11"/>
+        </w:numPr>
+      </w:pPr>
+      <w:r>
+        <w:t>El usuario se</w:t>
+      </w:r>
+      <w:r>
+        <w:t>lecciona de la lista de Complejos el Complejo al que pertenece la Sala.</w:t>
+      </w:r>
+    </w:p>
+    <w:p>
+      <w:pPr>
+        <w:pStyle w:val="ListParagraph"/>
+        <w:numPr>
+          <w:ilvl w:val="0"/>
+          <w:numId w:val="11"/>
+        </w:numPr>
+      </w:pPr>
+      <w:r>
+        <w:t>El usuario hace click en “Guardar” y ve una ventana de confirmación de creación de Sala exitosa.</w:t>
       </w:r>
     </w:p>
     <w:p/>
-    <w:p/>
-    <w:p>
-      <w:r>
-        <w:t>Paso 3:</w:t>
-      </w:r>
-    </w:p>
-    <w:p>
-      <w:r>
-        <w:t>El usuario ya cargo las butacas y desea terminar de cargar datos a la sala y la crea.</w:t>
-      </w:r>
-    </w:p>
-    <w:p>
-      <w:r>
-        <w:t>Criterios:</w:t>
-      </w:r>
-    </w:p>
-    <w:p>
-      <w:r>
-        <w:t>La sala se crea correctamente.</w:t>
-      </w:r>
-    </w:p>
-    <w:p>
-      <w:r>
-        <w:t>La sala puede ser vista en la lista de salas del menú Salas</w:t>
-      </w:r>
-    </w:p>
-    <w:p>
-      <w:r>
-        <w:t>Pasos:</w:t>
-      </w:r>
-    </w:p>
-    <w:p>
-      <w:r>
-        <w:t xml:space="preserve">El usuario llena los campos: explicar cómo y cuales (no explicar lo del paso 2 porque es una continuidad, esta explicado en el contexto de esta prueba </w:t>
-      </w:r>
-      <w:proofErr w:type="spellStart"/>
-      <w:r>
-        <w:t>ademas</w:t>
-      </w:r>
-      <w:proofErr w:type="spellEnd"/>
-      <w:r>
-        <w:t>)</w:t>
-      </w:r>
-    </w:p>
-    <w:p>
-      <w:r>
-        <w:t xml:space="preserve">El </w:t>
-      </w:r>
-      <w:proofErr w:type="spellStart"/>
-      <w:r>
-        <w:t>usaurio</w:t>
-      </w:r>
-      <w:proofErr w:type="spellEnd"/>
-      <w:r>
-        <w:t xml:space="preserve"> hace </w:t>
-      </w:r>
-      <w:proofErr w:type="spellStart"/>
-      <w:r>
-        <w:t>click</w:t>
-      </w:r>
-      <w:proofErr w:type="spellEnd"/>
-      <w:r>
-        <w:t xml:space="preserve"> en el botón “crear” y ve… (</w:t>
-      </w:r>
-      <w:proofErr w:type="gramStart"/>
-      <w:r>
-        <w:t>explicar</w:t>
-      </w:r>
-      <w:proofErr w:type="gramEnd"/>
-      <w:r>
-        <w:t xml:space="preserve"> que ve)</w:t>
-      </w:r>
-    </w:p>
     <w:sectPr>
       <w:pgSz w:w="12240" w:h="15840"/>
       <w:pgMar w:top="1417" w:right="1701" w:bottom="1417" w:left="1701" w:header="708" w:footer="708" w:gutter="0"/>
@@ -416,7 +446,7 @@
 </file>
 
 <file path=word/numbering.xml><?xml version="1.0" encoding="utf-8"?>
-<w:numbering xmlns:ve="http://schemas.openxmlformats.org/markup-compatibility/2006" xmlns:o="urn:schemas-microsoft-com:office:office" xmlns:r="http://schemas.openxmlformats.org/officeDocument/2006/relationships" xmlns:m="http://schemas.openxmlformats.org/officeDocument/2006/math" xmlns:v="urn:schemas-microsoft-com:vml" xmlns:wp="http://schemas.openxmlformats.org/drawingml/2006/wordprocessingDrawing" xmlns:w10="urn:schemas-microsoft-com:office:word" xmlns:w="http://schemas.openxmlformats.org/wordprocessingml/2006/main" xmlns:wne="http://schemas.microsoft.com/office/word/2006/wordml">
+<w:numbering xmlns:wpc="http://schemas.microsoft.com/office/word/2010/wordprocessingCanvas" xmlns:mc="http://schemas.openxmlformats.org/markup-compatibility/2006" xmlns:o="urn:schemas-microsoft-com:office:office" xmlns:r="http://schemas.openxmlformats.org/officeDocument/2006/relationships" xmlns:m="http://schemas.openxmlformats.org/officeDocument/2006/math" xmlns:v="urn:schemas-microsoft-com:vml" xmlns:wp14="http://schemas.microsoft.com/office/word/2010/wordprocessingDrawing" xmlns:wp="http://schemas.openxmlformats.org/drawingml/2006/wordprocessingDrawing" xmlns:w10="urn:schemas-microsoft-com:office:word" xmlns:w="http://schemas.openxmlformats.org/wordprocessingml/2006/main" xmlns:w14="http://schemas.microsoft.com/office/word/2010/wordml" xmlns:w15="http://schemas.microsoft.com/office/word/2012/wordml" xmlns:wpg="http://schemas.microsoft.com/office/word/2010/wordprocessingGroup" xmlns:wpi="http://schemas.microsoft.com/office/word/2010/wordprocessingInk" xmlns:wne="http://schemas.microsoft.com/office/word/2006/wordml" xmlns:wps="http://schemas.microsoft.com/office/word/2010/wordprocessingShape" mc:Ignorable="w14 w15 wp14">
   <w:abstractNum w:abstractNumId="0">
     <w:nsid w:val="08B37CCB"/>
     <w:multiLevelType w:val="hybridMultilevel"/>
@@ -960,6 +990,184 @@
     </w:lvl>
   </w:abstractNum>
   <w:abstractNum w:abstractNumId="6">
+    <w:nsid w:val="5926536C"/>
+    <w:multiLevelType w:val="hybridMultilevel"/>
+    <w:tmpl w:val="604010BA"/>
+    <w:lvl w:ilvl="0" w:tplc="2C0A000F">
+      <w:start w:val="1"/>
+      <w:numFmt w:val="decimal"/>
+      <w:lvlText w:val="%1."/>
+      <w:lvlJc w:val="left"/>
+      <w:pPr>
+        <w:ind w:left="720" w:hanging="360"/>
+      </w:pPr>
+      <w:rPr>
+        <w:rFonts w:hint="default"/>
+      </w:rPr>
+    </w:lvl>
+    <w:lvl w:ilvl="1" w:tplc="2C0A0019">
+      <w:start w:val="1"/>
+      <w:numFmt w:val="lowerLetter"/>
+      <w:lvlText w:val="%2."/>
+      <w:lvlJc w:val="left"/>
+      <w:pPr>
+        <w:ind w:left="1440" w:hanging="360"/>
+      </w:pPr>
+    </w:lvl>
+    <w:lvl w:ilvl="2" w:tplc="2C0A001B" w:tentative="1">
+      <w:start w:val="1"/>
+      <w:numFmt w:val="lowerRoman"/>
+      <w:lvlText w:val="%3."/>
+      <w:lvlJc w:val="right"/>
+      <w:pPr>
+        <w:ind w:left="2160" w:hanging="180"/>
+      </w:pPr>
+    </w:lvl>
+    <w:lvl w:ilvl="3" w:tplc="2C0A000F" w:tentative="1">
+      <w:start w:val="1"/>
+      <w:numFmt w:val="decimal"/>
+      <w:lvlText w:val="%4."/>
+      <w:lvlJc w:val="left"/>
+      <w:pPr>
+        <w:ind w:left="2880" w:hanging="360"/>
+      </w:pPr>
+    </w:lvl>
+    <w:lvl w:ilvl="4" w:tplc="2C0A0019" w:tentative="1">
+      <w:start w:val="1"/>
+      <w:numFmt w:val="lowerLetter"/>
+      <w:lvlText w:val="%5."/>
+      <w:lvlJc w:val="left"/>
+      <w:pPr>
+        <w:ind w:left="3600" w:hanging="360"/>
+      </w:pPr>
+    </w:lvl>
+    <w:lvl w:ilvl="5" w:tplc="2C0A001B" w:tentative="1">
+      <w:start w:val="1"/>
+      <w:numFmt w:val="lowerRoman"/>
+      <w:lvlText w:val="%6."/>
+      <w:lvlJc w:val="right"/>
+      <w:pPr>
+        <w:ind w:left="4320" w:hanging="180"/>
+      </w:pPr>
+    </w:lvl>
+    <w:lvl w:ilvl="6" w:tplc="2C0A000F" w:tentative="1">
+      <w:start w:val="1"/>
+      <w:numFmt w:val="decimal"/>
+      <w:lvlText w:val="%7."/>
+      <w:lvlJc w:val="left"/>
+      <w:pPr>
+        <w:ind w:left="5040" w:hanging="360"/>
+      </w:pPr>
+    </w:lvl>
+    <w:lvl w:ilvl="7" w:tplc="2C0A0019" w:tentative="1">
+      <w:start w:val="1"/>
+      <w:numFmt w:val="lowerLetter"/>
+      <w:lvlText w:val="%8."/>
+      <w:lvlJc w:val="left"/>
+      <w:pPr>
+        <w:ind w:left="5760" w:hanging="360"/>
+      </w:pPr>
+    </w:lvl>
+    <w:lvl w:ilvl="8" w:tplc="2C0A001B" w:tentative="1">
+      <w:start w:val="1"/>
+      <w:numFmt w:val="lowerRoman"/>
+      <w:lvlText w:val="%9."/>
+      <w:lvlJc w:val="right"/>
+      <w:pPr>
+        <w:ind w:left="6480" w:hanging="180"/>
+      </w:pPr>
+    </w:lvl>
+  </w:abstractNum>
+  <w:abstractNum w:abstractNumId="7">
+    <w:nsid w:val="5B133C07"/>
+    <w:multiLevelType w:val="hybridMultilevel"/>
+    <w:tmpl w:val="94224FD2"/>
+    <w:lvl w:ilvl="0" w:tplc="2C0A000F">
+      <w:start w:val="1"/>
+      <w:numFmt w:val="decimal"/>
+      <w:lvlText w:val="%1."/>
+      <w:lvlJc w:val="left"/>
+      <w:pPr>
+        <w:ind w:left="720" w:hanging="360"/>
+      </w:pPr>
+      <w:rPr>
+        <w:rFonts w:hint="default"/>
+      </w:rPr>
+    </w:lvl>
+    <w:lvl w:ilvl="1" w:tplc="2C0A0019">
+      <w:start w:val="1"/>
+      <w:numFmt w:val="lowerLetter"/>
+      <w:lvlText w:val="%2."/>
+      <w:lvlJc w:val="left"/>
+      <w:pPr>
+        <w:ind w:left="1440" w:hanging="360"/>
+      </w:pPr>
+    </w:lvl>
+    <w:lvl w:ilvl="2" w:tplc="2C0A001B" w:tentative="1">
+      <w:start w:val="1"/>
+      <w:numFmt w:val="lowerRoman"/>
+      <w:lvlText w:val="%3."/>
+      <w:lvlJc w:val="right"/>
+      <w:pPr>
+        <w:ind w:left="2160" w:hanging="180"/>
+      </w:pPr>
+    </w:lvl>
+    <w:lvl w:ilvl="3" w:tplc="2C0A000F" w:tentative="1">
+      <w:start w:val="1"/>
+      <w:numFmt w:val="decimal"/>
+      <w:lvlText w:val="%4."/>
+      <w:lvlJc w:val="left"/>
+      <w:pPr>
+        <w:ind w:left="2880" w:hanging="360"/>
+      </w:pPr>
+    </w:lvl>
+    <w:lvl w:ilvl="4" w:tplc="2C0A0019" w:tentative="1">
+      <w:start w:val="1"/>
+      <w:numFmt w:val="lowerLetter"/>
+      <w:lvlText w:val="%5."/>
+      <w:lvlJc w:val="left"/>
+      <w:pPr>
+        <w:ind w:left="3600" w:hanging="360"/>
+      </w:pPr>
+    </w:lvl>
+    <w:lvl w:ilvl="5" w:tplc="2C0A001B" w:tentative="1">
+      <w:start w:val="1"/>
+      <w:numFmt w:val="lowerRoman"/>
+      <w:lvlText w:val="%6."/>
+      <w:lvlJc w:val="right"/>
+      <w:pPr>
+        <w:ind w:left="4320" w:hanging="180"/>
+      </w:pPr>
+    </w:lvl>
+    <w:lvl w:ilvl="6" w:tplc="2C0A000F" w:tentative="1">
+      <w:start w:val="1"/>
+      <w:numFmt w:val="decimal"/>
+      <w:lvlText w:val="%7."/>
+      <w:lvlJc w:val="left"/>
+      <w:pPr>
+        <w:ind w:left="5040" w:hanging="360"/>
+      </w:pPr>
+    </w:lvl>
+    <w:lvl w:ilvl="7" w:tplc="2C0A0019" w:tentative="1">
+      <w:start w:val="1"/>
+      <w:numFmt w:val="lowerLetter"/>
+      <w:lvlText w:val="%8."/>
+      <w:lvlJc w:val="left"/>
+      <w:pPr>
+        <w:ind w:left="5760" w:hanging="360"/>
+      </w:pPr>
+    </w:lvl>
+    <w:lvl w:ilvl="8" w:tplc="2C0A001B" w:tentative="1">
+      <w:start w:val="1"/>
+      <w:numFmt w:val="lowerRoman"/>
+      <w:lvlText w:val="%9."/>
+      <w:lvlJc w:val="right"/>
+      <w:pPr>
+        <w:ind w:left="6480" w:hanging="180"/>
+      </w:pPr>
+    </w:lvl>
+  </w:abstractNum>
+  <w:abstractNum w:abstractNumId="8">
     <w:nsid w:val="6C071E3C"/>
     <w:multiLevelType w:val="hybridMultilevel"/>
     <w:tmpl w:val="27B0F608"/>
@@ -1071,10 +1279,10 @@
       </w:rPr>
     </w:lvl>
   </w:abstractNum>
-  <w:abstractNum w:abstractNumId="7">
-    <w:nsid w:val="7CDC69F0"/>
+  <w:abstractNum w:abstractNumId="9">
+    <w:nsid w:val="7AC40D2A"/>
     <w:multiLevelType w:val="hybridMultilevel"/>
-    <w:tmpl w:val="604010BA"/>
+    <w:tmpl w:val="94224FD2"/>
     <w:lvl w:ilvl="0" w:tplc="2C0A000F">
       <w:start w:val="1"/>
       <w:numFmt w:val="decimal"/>
@@ -1160,8 +1368,97 @@
       </w:pPr>
     </w:lvl>
   </w:abstractNum>
+  <w:abstractNum w:abstractNumId="10">
+    <w:nsid w:val="7CDC69F0"/>
+    <w:multiLevelType w:val="hybridMultilevel"/>
+    <w:tmpl w:val="94224FD2"/>
+    <w:lvl w:ilvl="0" w:tplc="2C0A000F">
+      <w:start w:val="1"/>
+      <w:numFmt w:val="decimal"/>
+      <w:lvlText w:val="%1."/>
+      <w:lvlJc w:val="left"/>
+      <w:pPr>
+        <w:ind w:left="720" w:hanging="360"/>
+      </w:pPr>
+      <w:rPr>
+        <w:rFonts w:hint="default"/>
+      </w:rPr>
+    </w:lvl>
+    <w:lvl w:ilvl="1" w:tplc="2C0A0019">
+      <w:start w:val="1"/>
+      <w:numFmt w:val="lowerLetter"/>
+      <w:lvlText w:val="%2."/>
+      <w:lvlJc w:val="left"/>
+      <w:pPr>
+        <w:ind w:left="1440" w:hanging="360"/>
+      </w:pPr>
+    </w:lvl>
+    <w:lvl w:ilvl="2" w:tplc="2C0A001B" w:tentative="1">
+      <w:start w:val="1"/>
+      <w:numFmt w:val="lowerRoman"/>
+      <w:lvlText w:val="%3."/>
+      <w:lvlJc w:val="right"/>
+      <w:pPr>
+        <w:ind w:left="2160" w:hanging="180"/>
+      </w:pPr>
+    </w:lvl>
+    <w:lvl w:ilvl="3" w:tplc="2C0A000F" w:tentative="1">
+      <w:start w:val="1"/>
+      <w:numFmt w:val="decimal"/>
+      <w:lvlText w:val="%4."/>
+      <w:lvlJc w:val="left"/>
+      <w:pPr>
+        <w:ind w:left="2880" w:hanging="360"/>
+      </w:pPr>
+    </w:lvl>
+    <w:lvl w:ilvl="4" w:tplc="2C0A0019" w:tentative="1">
+      <w:start w:val="1"/>
+      <w:numFmt w:val="lowerLetter"/>
+      <w:lvlText w:val="%5."/>
+      <w:lvlJc w:val="left"/>
+      <w:pPr>
+        <w:ind w:left="3600" w:hanging="360"/>
+      </w:pPr>
+    </w:lvl>
+    <w:lvl w:ilvl="5" w:tplc="2C0A001B" w:tentative="1">
+      <w:start w:val="1"/>
+      <w:numFmt w:val="lowerRoman"/>
+      <w:lvlText w:val="%6."/>
+      <w:lvlJc w:val="right"/>
+      <w:pPr>
+        <w:ind w:left="4320" w:hanging="180"/>
+      </w:pPr>
+    </w:lvl>
+    <w:lvl w:ilvl="6" w:tplc="2C0A000F" w:tentative="1">
+      <w:start w:val="1"/>
+      <w:numFmt w:val="decimal"/>
+      <w:lvlText w:val="%7."/>
+      <w:lvlJc w:val="left"/>
+      <w:pPr>
+        <w:ind w:left="5040" w:hanging="360"/>
+      </w:pPr>
+    </w:lvl>
+    <w:lvl w:ilvl="7" w:tplc="2C0A0019" w:tentative="1">
+      <w:start w:val="1"/>
+      <w:numFmt w:val="lowerLetter"/>
+      <w:lvlText w:val="%8."/>
+      <w:lvlJc w:val="left"/>
+      <w:pPr>
+        <w:ind w:left="5760" w:hanging="360"/>
+      </w:pPr>
+    </w:lvl>
+    <w:lvl w:ilvl="8" w:tplc="2C0A001B" w:tentative="1">
+      <w:start w:val="1"/>
+      <w:numFmt w:val="lowerRoman"/>
+      <w:lvlText w:val="%9."/>
+      <w:lvlJc w:val="right"/>
+      <w:pPr>
+        <w:ind w:left="6480" w:hanging="180"/>
+      </w:pPr>
+    </w:lvl>
+  </w:abstractNum>
   <w:num w:numId="1">
-    <w:abstractNumId w:val="6"/>
+    <w:abstractNumId w:val="8"/>
   </w:num>
   <w:num w:numId="2">
     <w:abstractNumId w:val="2"/>
@@ -1182,13 +1479,22 @@
     <w:abstractNumId w:val="3"/>
   </w:num>
   <w:num w:numId="8">
+    <w:abstractNumId w:val="10"/>
+  </w:num>
+  <w:num w:numId="9">
+    <w:abstractNumId w:val="6"/>
+  </w:num>
+  <w:num w:numId="10">
+    <w:abstractNumId w:val="9"/>
+  </w:num>
+  <w:num w:numId="11">
     <w:abstractNumId w:val="7"/>
   </w:num>
 </w:numbering>
 </file>
 
 <file path=word/styles.xml><?xml version="1.0" encoding="utf-8"?>
-<w:styles xmlns:r="http://schemas.openxmlformats.org/officeDocument/2006/relationships" xmlns:w="http://schemas.openxmlformats.org/wordprocessingml/2006/main">
+<w:styles xmlns:mc="http://schemas.openxmlformats.org/markup-compatibility/2006" xmlns:r="http://schemas.openxmlformats.org/officeDocument/2006/relationships" xmlns:w="http://schemas.openxmlformats.org/wordprocessingml/2006/main" xmlns:w14="http://schemas.microsoft.com/office/word/2010/wordml" xmlns:w15="http://schemas.microsoft.com/office/word/2012/wordml" mc:Ignorable="w14 w15">
   <w:docDefaults>
     <w:rPrDefault>
       <w:rPr>
@@ -1200,155 +1506,389 @@
     </w:rPrDefault>
     <w:pPrDefault/>
   </w:docDefaults>
-  <w:latentStyles w:defLockedState="0" w:defUIPriority="99" w:defSemiHidden="1" w:defUnhideWhenUsed="1" w:defQFormat="0" w:count="267">
-    <w:lsdException w:name="Normal" w:semiHidden="0" w:uiPriority="0" w:unhideWhenUsed="0" w:qFormat="1"/>
-    <w:lsdException w:name="heading 1" w:semiHidden="0" w:uiPriority="9" w:unhideWhenUsed="0" w:qFormat="1"/>
-    <w:lsdException w:name="heading 2" w:uiPriority="9" w:qFormat="1"/>
-    <w:lsdException w:name="heading 3" w:uiPriority="9" w:qFormat="1"/>
-    <w:lsdException w:name="heading 4" w:uiPriority="9" w:qFormat="1"/>
-    <w:lsdException w:name="heading 5" w:uiPriority="9" w:qFormat="1"/>
-    <w:lsdException w:name="heading 6" w:uiPriority="9" w:qFormat="1"/>
-    <w:lsdException w:name="heading 7" w:uiPriority="9" w:qFormat="1"/>
-    <w:lsdException w:name="heading 8" w:uiPriority="9" w:qFormat="1"/>
-    <w:lsdException w:name="heading 9" w:uiPriority="9" w:qFormat="1"/>
-    <w:lsdException w:name="toc 1" w:uiPriority="39"/>
-    <w:lsdException w:name="toc 2" w:uiPriority="39"/>
-    <w:lsdException w:name="toc 3" w:uiPriority="39"/>
-    <w:lsdException w:name="toc 4" w:uiPriority="39"/>
-    <w:lsdException w:name="toc 5" w:uiPriority="39"/>
-    <w:lsdException w:name="toc 6" w:uiPriority="39"/>
-    <w:lsdException w:name="toc 7" w:uiPriority="39"/>
-    <w:lsdException w:name="toc 8" w:uiPriority="39"/>
-    <w:lsdException w:name="toc 9" w:uiPriority="39"/>
-    <w:lsdException w:name="caption" w:uiPriority="35" w:qFormat="1"/>
-    <w:lsdException w:name="Title" w:semiHidden="0" w:uiPriority="10" w:unhideWhenUsed="0" w:qFormat="1"/>
-    <w:lsdException w:name="Default Paragraph Font" w:uiPriority="1"/>
-    <w:lsdException w:name="Subtitle" w:semiHidden="0" w:uiPriority="11" w:unhideWhenUsed="0" w:qFormat="1"/>
-    <w:lsdException w:name="Strong" w:semiHidden="0" w:uiPriority="22" w:unhideWhenUsed="0" w:qFormat="1"/>
-    <w:lsdException w:name="Emphasis" w:semiHidden="0" w:uiPriority="20" w:unhideWhenUsed="0" w:qFormat="1"/>
-    <w:lsdException w:name="Table Grid" w:semiHidden="0" w:uiPriority="59" w:unhideWhenUsed="0"/>
-    <w:lsdException w:name="Placeholder Text" w:unhideWhenUsed="0"/>
-    <w:lsdException w:name="No Spacing" w:semiHidden="0" w:uiPriority="1" w:unhideWhenUsed="0" w:qFormat="1"/>
-    <w:lsdException w:name="Light Shading" w:semiHidden="0" w:uiPriority="60" w:unhideWhenUsed="0"/>
-    <w:lsdException w:name="Light List" w:semiHidden="0" w:uiPriority="61" w:unhideWhenUsed="0"/>
-    <w:lsdException w:name="Light Grid" w:semiHidden="0" w:uiPriority="62" w:unhideWhenUsed="0"/>
-    <w:lsdException w:name="Medium Shading 1" w:semiHidden="0" w:uiPriority="63" w:unhideWhenUsed="0"/>
-    <w:lsdException w:name="Medium Shading 2" w:semiHidden="0" w:uiPriority="64" w:unhideWhenUsed="0"/>
-    <w:lsdException w:name="Medium List 1" w:semiHidden="0" w:uiPriority="65" w:unhideWhenUsed="0"/>
-    <w:lsdException w:name="Medium List 2" w:semiHidden="0" w:uiPriority="66" w:unhideWhenUsed="0"/>
-    <w:lsdException w:name="Medium Grid 1" w:semiHidden="0" w:uiPriority="67" w:unhideWhenUsed="0"/>
-    <w:lsdException w:name="Medium Grid 2" w:semiHidden="0" w:uiPriority="68" w:unhideWhenUsed="0"/>
-    <w:lsdException w:name="Medium Grid 3" w:semiHidden="0" w:uiPriority="69" w:unhideWhenUsed="0"/>
-    <w:lsdException w:name="Dark List" w:semiHidden="0" w:uiPriority="70" w:unhideWhenUsed="0"/>
-    <w:lsdException w:name="Colorful Shading" w:semiHidden="0" w:uiPriority="71" w:unhideWhenUsed="0"/>
-    <w:lsdException w:name="Colorful List" w:semiHidden="0" w:uiPriority="72" w:unhideWhenUsed="0"/>
-    <w:lsdException w:name="Colorful Grid" w:semiHidden="0" w:uiPriority="73" w:unhideWhenUsed="0"/>
-    <w:lsdException w:name="Light Shading Accent 1" w:semiHidden="0" w:uiPriority="60" w:unhideWhenUsed="0"/>
-    <w:lsdException w:name="Light List Accent 1" w:semiHidden="0" w:uiPriority="61" w:unhideWhenUsed="0"/>
-    <w:lsdException w:name="Light Grid Accent 1" w:semiHidden="0" w:uiPriority="62" w:unhideWhenUsed="0"/>
-    <w:lsdException w:name="Medium Shading 1 Accent 1" w:semiHidden="0" w:uiPriority="63" w:unhideWhenUsed="0"/>
-    <w:lsdException w:name="Medium Shading 2 Accent 1" w:semiHidden="0" w:uiPriority="64" w:unhideWhenUsed="0"/>
-    <w:lsdException w:name="Medium List 1 Accent 1" w:semiHidden="0" w:uiPriority="65" w:unhideWhenUsed="0"/>
-    <w:lsdException w:name="Revision" w:unhideWhenUsed="0"/>
-    <w:lsdException w:name="List Paragraph" w:semiHidden="0" w:uiPriority="34" w:unhideWhenUsed="0" w:qFormat="1"/>
-    <w:lsdException w:name="Quote" w:semiHidden="0" w:uiPriority="29" w:unhideWhenUsed="0" w:qFormat="1"/>
-    <w:lsdException w:name="Intense Quote" w:semiHidden="0" w:uiPriority="30" w:unhideWhenUsed="0" w:qFormat="1"/>
-    <w:lsdException w:name="Medium List 2 Accent 1" w:semiHidden="0" w:uiPriority="66" w:unhideWhenUsed="0"/>
-    <w:lsdException w:name="Medium Grid 1 Accent 1" w:semiHidden="0" w:uiPriority="67" w:unhideWhenUsed="0"/>
-    <w:lsdException w:name="Medium Grid 2 Accent 1" w:semiHidden="0" w:uiPriority="68" w:unhideWhenUsed="0"/>
-    <w:lsdException w:name="Medium Grid 3 Accent 1" w:semiHidden="0" w:uiPriority="69" w:unhideWhenUsed="0"/>
-    <w:lsdException w:name="Dark List Accent 1" w:semiHidden="0" w:uiPriority="70" w:unhideWhenUsed="0"/>
-    <w:lsdException w:name="Colorful Shading Accent 1" w:semiHidden="0" w:uiPriority="71" w:unhideWhenUsed="0"/>
-    <w:lsdException w:name="Colorful List Accent 1" w:semiHidden="0" w:uiPriority="72" w:unhideWhenUsed="0"/>
-    <w:lsdException w:name="Colorful Grid Accent 1" w:semiHidden="0" w:uiPriority="73" w:unhideWhenUsed="0"/>
-    <w:lsdException w:name="Light Shading Accent 2" w:semiHidden="0" w:uiPriority="60" w:unhideWhenUsed="0"/>
-    <w:lsdException w:name="Light List Accent 2" w:semiHidden="0" w:uiPriority="61" w:unhideWhenUsed="0"/>
-    <w:lsdException w:name="Light Grid Accent 2" w:semiHidden="0" w:uiPriority="62" w:unhideWhenUsed="0"/>
-    <w:lsdException w:name="Medium Shading 1 Accent 2" w:semiHidden="0" w:uiPriority="63" w:unhideWhenUsed="0"/>
-    <w:lsdException w:name="Medium Shading 2 Accent 2" w:semiHidden="0" w:uiPriority="64" w:unhideWhenUsed="0"/>
-    <w:lsdException w:name="Medium List 1 Accent 2" w:semiHidden="0" w:uiPriority="65" w:unhideWhenUsed="0"/>
-    <w:lsdException w:name="Medium List 2 Accent 2" w:semiHidden="0" w:uiPriority="66" w:unhideWhenUsed="0"/>
-    <w:lsdException w:name="Medium Grid 1 Accent 2" w:semiHidden="0" w:uiPriority="67" w:unhideWhenUsed="0"/>
-    <w:lsdException w:name="Medium Grid 2 Accent 2" w:semiHidden="0" w:uiPriority="68" w:unhideWhenUsed="0"/>
-    <w:lsdException w:name="Medium Grid 3 Accent 2" w:semiHidden="0" w:uiPriority="69" w:unhideWhenUsed="0"/>
-    <w:lsdException w:name="Dark List Accent 2" w:semiHidden="0" w:uiPriority="70" w:unhideWhenUsed="0"/>
-    <w:lsdException w:name="Colorful Shading Accent 2" w:semiHidden="0" w:uiPriority="71" w:unhideWhenUsed="0"/>
-    <w:lsdException w:name="Colorful List Accent 2" w:semiHidden="0" w:uiPriority="72" w:unhideWhenUsed="0"/>
-    <w:lsdException w:name="Colorful Grid Accent 2" w:semiHidden="0" w:uiPriority="73" w:unhideWhenUsed="0"/>
-    <w:lsdException w:name="Light Shading Accent 3" w:semiHidden="0" w:uiPriority="60" w:unhideWhenUsed="0"/>
-    <w:lsdException w:name="Light List Accent 3" w:semiHidden="0" w:uiPriority="61" w:unhideWhenUsed="0"/>
-    <w:lsdException w:name="Light Grid Accent 3" w:semiHidden="0" w:uiPriority="62" w:unhideWhenUsed="0"/>
-    <w:lsdException w:name="Medium Shading 1 Accent 3" w:semiHidden="0" w:uiPriority="63" w:unhideWhenUsed="0"/>
-    <w:lsdException w:name="Medium Shading 2 Accent 3" w:semiHidden="0" w:uiPriority="64" w:unhideWhenUsed="0"/>
-    <w:lsdException w:name="Medium List 1 Accent 3" w:semiHidden="0" w:uiPriority="65" w:unhideWhenUsed="0"/>
-    <w:lsdException w:name="Medium List 2 Accent 3" w:semiHidden="0" w:uiPriority="66" w:unhideWhenUsed="0"/>
-    <w:lsdException w:name="Medium Grid 1 Accent 3" w:semiHidden="0" w:uiPriority="67" w:unhideWhenUsed="0"/>
-    <w:lsdException w:name="Medium Grid 2 Accent 3" w:semiHidden="0" w:uiPriority="68" w:unhideWhenUsed="0"/>
-    <w:lsdException w:name="Medium Grid 3 Accent 3" w:semiHidden="0" w:uiPriority="69" w:unhideWhenUsed="0"/>
-    <w:lsdException w:name="Dark List Accent 3" w:semiHidden="0" w:uiPriority="70" w:unhideWhenUsed="0"/>
-    <w:lsdException w:name="Colorful Shading Accent 3" w:semiHidden="0" w:uiPriority="71" w:unhideWhenUsed="0"/>
-    <w:lsdException w:name="Colorful List Accent 3" w:semiHidden="0" w:uiPriority="72" w:unhideWhenUsed="0"/>
-    <w:lsdException w:name="Colorful Grid Accent 3" w:semiHidden="0" w:uiPriority="73" w:unhideWhenUsed="0"/>
-    <w:lsdException w:name="Light Shading Accent 4" w:semiHidden="0" w:uiPriority="60" w:unhideWhenUsed="0"/>
-    <w:lsdException w:name="Light List Accent 4" w:semiHidden="0" w:uiPriority="61" w:unhideWhenUsed="0"/>
-    <w:lsdException w:name="Light Grid Accent 4" w:semiHidden="0" w:uiPriority="62" w:unhideWhenUsed="0"/>
-    <w:lsdException w:name="Medium Shading 1 Accent 4" w:semiHidden="0" w:uiPriority="63" w:unhideWhenUsed="0"/>
-    <w:lsdException w:name="Medium Shading 2 Accent 4" w:semiHidden="0" w:uiPriority="64" w:unhideWhenUsed="0"/>
-    <w:lsdException w:name="Medium List 1 Accent 4" w:semiHidden="0" w:uiPriority="65" w:unhideWhenUsed="0"/>
-    <w:lsdException w:name="Medium List 2 Accent 4" w:semiHidden="0" w:uiPriority="66" w:unhideWhenUsed="0"/>
-    <w:lsdException w:name="Medium Grid 1 Accent 4" w:semiHidden="0" w:uiPriority="67" w:unhideWhenUsed="0"/>
-    <w:lsdException w:name="Medium Grid 2 Accent 4" w:semiHidden="0" w:uiPriority="68" w:unhideWhenUsed="0"/>
-    <w:lsdException w:name="Medium Grid 3 Accent 4" w:semiHidden="0" w:uiPriority="69" w:unhideWhenUsed="0"/>
-    <w:lsdException w:name="Dark List Accent 4" w:semiHidden="0" w:uiPriority="70" w:unhideWhenUsed="0"/>
-    <w:lsdException w:name="Colorful Shading Accent 4" w:semiHidden="0" w:uiPriority="71" w:unhideWhenUsed="0"/>
-    <w:lsdException w:name="Colorful List Accent 4" w:semiHidden="0" w:uiPriority="72" w:unhideWhenUsed="0"/>
-    <w:lsdException w:name="Colorful Grid Accent 4" w:semiHidden="0" w:uiPriority="73" w:unhideWhenUsed="0"/>
-    <w:lsdException w:name="Light Shading Accent 5" w:semiHidden="0" w:uiPriority="60" w:unhideWhenUsed="0"/>
-    <w:lsdException w:name="Light List Accent 5" w:semiHidden="0" w:uiPriority="61" w:unhideWhenUsed="0"/>
-    <w:lsdException w:name="Light Grid Accent 5" w:semiHidden="0" w:uiPriority="62" w:unhideWhenUsed="0"/>
-    <w:lsdException w:name="Medium Shading 1 Accent 5" w:semiHidden="0" w:uiPriority="63" w:unhideWhenUsed="0"/>
-    <w:lsdException w:name="Medium Shading 2 Accent 5" w:semiHidden="0" w:uiPriority="64" w:unhideWhenUsed="0"/>
-    <w:lsdException w:name="Medium List 1 Accent 5" w:semiHidden="0" w:uiPriority="65" w:unhideWhenUsed="0"/>
-    <w:lsdException w:name="Medium List 2 Accent 5" w:semiHidden="0" w:uiPriority="66" w:unhideWhenUsed="0"/>
-    <w:lsdException w:name="Medium Grid 1 Accent 5" w:semiHidden="0" w:uiPriority="67" w:unhideWhenUsed="0"/>
-    <w:lsdException w:name="Medium Grid 2 Accent 5" w:semiHidden="0" w:uiPriority="68" w:unhideWhenUsed="0"/>
-    <w:lsdException w:name="Medium Grid 3 Accent 5" w:semiHidden="0" w:uiPriority="69" w:unhideWhenUsed="0"/>
-    <w:lsdException w:name="Dark List Accent 5" w:semiHidden="0" w:uiPriority="70" w:unhideWhenUsed="0"/>
-    <w:lsdException w:name="Colorful Shading Accent 5" w:semiHidden="0" w:uiPriority="71" w:unhideWhenUsed="0"/>
-    <w:lsdException w:name="Colorful List Accent 5" w:semiHidden="0" w:uiPriority="72" w:unhideWhenUsed="0"/>
-    <w:lsdException w:name="Colorful Grid Accent 5" w:semiHidden="0" w:uiPriority="73" w:unhideWhenUsed="0"/>
-    <w:lsdException w:name="Light Shading Accent 6" w:semiHidden="0" w:uiPriority="60" w:unhideWhenUsed="0"/>
-    <w:lsdException w:name="Light List Accent 6" w:semiHidden="0" w:uiPriority="61" w:unhideWhenUsed="0"/>
-    <w:lsdException w:name="Light Grid Accent 6" w:semiHidden="0" w:uiPriority="62" w:unhideWhenUsed="0"/>
-    <w:lsdException w:name="Medium Shading 1 Accent 6" w:semiHidden="0" w:uiPriority="63" w:unhideWhenUsed="0"/>
-    <w:lsdException w:name="Medium Shading 2 Accent 6" w:semiHidden="0" w:uiPriority="64" w:unhideWhenUsed="0"/>
-    <w:lsdException w:name="Medium List 1 Accent 6" w:semiHidden="0" w:uiPriority="65" w:unhideWhenUsed="0"/>
-    <w:lsdException w:name="Medium List 2 Accent 6" w:semiHidden="0" w:uiPriority="66" w:unhideWhenUsed="0"/>
-    <w:lsdException w:name="Medium Grid 1 Accent 6" w:semiHidden="0" w:uiPriority="67" w:unhideWhenUsed="0"/>
-    <w:lsdException w:name="Medium Grid 2 Accent 6" w:semiHidden="0" w:uiPriority="68" w:unhideWhenUsed="0"/>
-    <w:lsdException w:name="Medium Grid 3 Accent 6" w:semiHidden="0" w:uiPriority="69" w:unhideWhenUsed="0"/>
-    <w:lsdException w:name="Dark List Accent 6" w:semiHidden="0" w:uiPriority="70" w:unhideWhenUsed="0"/>
-    <w:lsdException w:name="Colorful Shading Accent 6" w:semiHidden="0" w:uiPriority="71" w:unhideWhenUsed="0"/>
-    <w:lsdException w:name="Colorful List Accent 6" w:semiHidden="0" w:uiPriority="72" w:unhideWhenUsed="0"/>
-    <w:lsdException w:name="Colorful Grid Accent 6" w:semiHidden="0" w:uiPriority="73" w:unhideWhenUsed="0"/>
-    <w:lsdException w:name="Subtle Emphasis" w:semiHidden="0" w:uiPriority="19" w:unhideWhenUsed="0" w:qFormat="1"/>
-    <w:lsdException w:name="Intense Emphasis" w:semiHidden="0" w:uiPriority="21" w:unhideWhenUsed="0" w:qFormat="1"/>
-    <w:lsdException w:name="Subtle Reference" w:semiHidden="0" w:uiPriority="31" w:unhideWhenUsed="0" w:qFormat="1"/>
-    <w:lsdException w:name="Intense Reference" w:semiHidden="0" w:uiPriority="32" w:unhideWhenUsed="0" w:qFormat="1"/>
-    <w:lsdException w:name="Book Title" w:semiHidden="0" w:uiPriority="33" w:unhideWhenUsed="0" w:qFormat="1"/>
-    <w:lsdException w:name="Bibliography" w:uiPriority="37"/>
-    <w:lsdException w:name="TOC Heading" w:uiPriority="39" w:qFormat="1"/>
+  <w:latentStyles w:defLockedState="0" w:defUIPriority="99" w:defSemiHidden="0" w:defUnhideWhenUsed="0" w:defQFormat="0" w:count="371">
+    <w:lsdException w:name="Normal" w:uiPriority="0" w:qFormat="1"/>
+    <w:lsdException w:name="heading 1" w:uiPriority="9" w:qFormat="1"/>
+    <w:lsdException w:name="heading 2" w:semiHidden="1" w:uiPriority="9" w:unhideWhenUsed="1" w:qFormat="1"/>
+    <w:lsdException w:name="heading 3" w:semiHidden="1" w:uiPriority="9" w:unhideWhenUsed="1" w:qFormat="1"/>
+    <w:lsdException w:name="heading 4" w:semiHidden="1" w:uiPriority="9" w:unhideWhenUsed="1" w:qFormat="1"/>
+    <w:lsdException w:name="heading 5" w:semiHidden="1" w:uiPriority="9" w:unhideWhenUsed="1" w:qFormat="1"/>
+    <w:lsdException w:name="heading 6" w:semiHidden="1" w:uiPriority="9" w:unhideWhenUsed="1" w:qFormat="1"/>
+    <w:lsdException w:name="heading 7" w:semiHidden="1" w:uiPriority="9" w:unhideWhenUsed="1" w:qFormat="1"/>
+    <w:lsdException w:name="heading 8" w:semiHidden="1" w:uiPriority="9" w:unhideWhenUsed="1" w:qFormat="1"/>
+    <w:lsdException w:name="heading 9" w:semiHidden="1" w:uiPriority="9" w:unhideWhenUsed="1" w:qFormat="1"/>
+    <w:lsdException w:name="index 1" w:semiHidden="1" w:unhideWhenUsed="1"/>
+    <w:lsdException w:name="index 2" w:semiHidden="1" w:unhideWhenUsed="1"/>
+    <w:lsdException w:name="index 3" w:semiHidden="1" w:unhideWhenUsed="1"/>
+    <w:lsdException w:name="index 4" w:semiHidden="1" w:unhideWhenUsed="1"/>
+    <w:lsdException w:name="index 5" w:semiHidden="1" w:unhideWhenUsed="1"/>
+    <w:lsdException w:name="index 6" w:semiHidden="1" w:unhideWhenUsed="1"/>
+    <w:lsdException w:name="index 7" w:semiHidden="1" w:unhideWhenUsed="1"/>
+    <w:lsdException w:name="index 8" w:semiHidden="1" w:unhideWhenUsed="1"/>
+    <w:lsdException w:name="index 9" w:semiHidden="1" w:unhideWhenUsed="1"/>
+    <w:lsdException w:name="toc 1" w:semiHidden="1" w:uiPriority="39" w:unhideWhenUsed="1"/>
+    <w:lsdException w:name="toc 2" w:semiHidden="1" w:uiPriority="39" w:unhideWhenUsed="1"/>
+    <w:lsdException w:name="toc 3" w:semiHidden="1" w:uiPriority="39" w:unhideWhenUsed="1"/>
+    <w:lsdException w:name="toc 4" w:semiHidden="1" w:uiPriority="39" w:unhideWhenUsed="1"/>
+    <w:lsdException w:name="toc 5" w:semiHidden="1" w:uiPriority="39" w:unhideWhenUsed="1"/>
+    <w:lsdException w:name="toc 6" w:semiHidden="1" w:uiPriority="39" w:unhideWhenUsed="1"/>
+    <w:lsdException w:name="toc 7" w:semiHidden="1" w:uiPriority="39" w:unhideWhenUsed="1"/>
+    <w:lsdException w:name="toc 8" w:semiHidden="1" w:uiPriority="39" w:unhideWhenUsed="1"/>
+    <w:lsdException w:name="toc 9" w:semiHidden="1" w:uiPriority="39" w:unhideWhenUsed="1"/>
+    <w:lsdException w:name="Normal Indent" w:semiHidden="1" w:unhideWhenUsed="1"/>
+    <w:lsdException w:name="footnote text" w:semiHidden="1" w:unhideWhenUsed="1"/>
+    <w:lsdException w:name="annotation text" w:semiHidden="1" w:unhideWhenUsed="1"/>
+    <w:lsdException w:name="header" w:semiHidden="1" w:unhideWhenUsed="1"/>
+    <w:lsdException w:name="footer" w:semiHidden="1" w:unhideWhenUsed="1"/>
+    <w:lsdException w:name="index heading" w:semiHidden="1" w:unhideWhenUsed="1"/>
+    <w:lsdException w:name="caption" w:semiHidden="1" w:uiPriority="35" w:unhideWhenUsed="1" w:qFormat="1"/>
+    <w:lsdException w:name="table of figures" w:semiHidden="1" w:unhideWhenUsed="1"/>
+    <w:lsdException w:name="envelope address" w:semiHidden="1" w:unhideWhenUsed="1"/>
+    <w:lsdException w:name="envelope return" w:semiHidden="1" w:unhideWhenUsed="1"/>
+    <w:lsdException w:name="footnote reference" w:semiHidden="1" w:unhideWhenUsed="1"/>
+    <w:lsdException w:name="annotation reference" w:semiHidden="1" w:unhideWhenUsed="1"/>
+    <w:lsdException w:name="line number" w:semiHidden="1" w:unhideWhenUsed="1"/>
+    <w:lsdException w:name="page number" w:semiHidden="1" w:unhideWhenUsed="1"/>
+    <w:lsdException w:name="endnote reference" w:semiHidden="1" w:unhideWhenUsed="1"/>
+    <w:lsdException w:name="endnote text" w:semiHidden="1" w:unhideWhenUsed="1"/>
+    <w:lsdException w:name="table of authorities" w:semiHidden="1" w:unhideWhenUsed="1"/>
+    <w:lsdException w:name="macro" w:semiHidden="1" w:unhideWhenUsed="1"/>
+    <w:lsdException w:name="toa heading" w:semiHidden="1" w:unhideWhenUsed="1"/>
+    <w:lsdException w:name="List" w:semiHidden="1" w:unhideWhenUsed="1"/>
+    <w:lsdException w:name="List Bullet" w:semiHidden="1" w:unhideWhenUsed="1"/>
+    <w:lsdException w:name="List Number" w:semiHidden="1" w:unhideWhenUsed="1"/>
+    <w:lsdException w:name="List 2" w:semiHidden="1" w:unhideWhenUsed="1"/>
+    <w:lsdException w:name="List 3" w:semiHidden="1" w:unhideWhenUsed="1"/>
+    <w:lsdException w:name="List 4" w:semiHidden="1" w:unhideWhenUsed="1"/>
+    <w:lsdException w:name="List 5" w:semiHidden="1" w:unhideWhenUsed="1"/>
+    <w:lsdException w:name="List Bullet 2" w:semiHidden="1" w:unhideWhenUsed="1"/>
+    <w:lsdException w:name="List Bullet 3" w:semiHidden="1" w:unhideWhenUsed="1"/>
+    <w:lsdException w:name="List Bullet 4" w:semiHidden="1" w:unhideWhenUsed="1"/>
+    <w:lsdException w:name="List Bullet 5" w:semiHidden="1" w:unhideWhenUsed="1"/>
+    <w:lsdException w:name="List Number 2" w:semiHidden="1" w:unhideWhenUsed="1"/>
+    <w:lsdException w:name="List Number 3" w:semiHidden="1" w:unhideWhenUsed="1"/>
+    <w:lsdException w:name="List Number 4" w:semiHidden="1" w:unhideWhenUsed="1"/>
+    <w:lsdException w:name="List Number 5" w:semiHidden="1" w:unhideWhenUsed="1"/>
+    <w:lsdException w:name="Title" w:uiPriority="10" w:qFormat="1"/>
+    <w:lsdException w:name="Closing" w:semiHidden="1" w:unhideWhenUsed="1"/>
+    <w:lsdException w:name="Signature" w:semiHidden="1" w:unhideWhenUsed="1"/>
+    <w:lsdException w:name="Default Paragraph Font" w:semiHidden="1" w:uiPriority="1" w:unhideWhenUsed="1"/>
+    <w:lsdException w:name="Body Text" w:semiHidden="1" w:unhideWhenUsed="1"/>
+    <w:lsdException w:name="Body Text Indent" w:semiHidden="1" w:unhideWhenUsed="1"/>
+    <w:lsdException w:name="List Continue" w:semiHidden="1" w:unhideWhenUsed="1"/>
+    <w:lsdException w:name="List Continue 2" w:semiHidden="1" w:unhideWhenUsed="1"/>
+    <w:lsdException w:name="List Continue 3" w:semiHidden="1" w:unhideWhenUsed="1"/>
+    <w:lsdException w:name="List Continue 4" w:semiHidden="1" w:unhideWhenUsed="1"/>
+    <w:lsdException w:name="List Continue 5" w:semiHidden="1" w:unhideWhenUsed="1"/>
+    <w:lsdException w:name="Message Header" w:semiHidden="1" w:unhideWhenUsed="1"/>
+    <w:lsdException w:name="Subtitle" w:uiPriority="11" w:qFormat="1"/>
+    <w:lsdException w:name="Salutation" w:semiHidden="1" w:unhideWhenUsed="1"/>
+    <w:lsdException w:name="Date" w:semiHidden="1" w:unhideWhenUsed="1"/>
+    <w:lsdException w:name="Body Text First Indent" w:semiHidden="1" w:unhideWhenUsed="1"/>
+    <w:lsdException w:name="Body Text First Indent 2" w:semiHidden="1" w:unhideWhenUsed="1"/>
+    <w:lsdException w:name="Note Heading" w:semiHidden="1" w:unhideWhenUsed="1"/>
+    <w:lsdException w:name="Body Text 2" w:semiHidden="1" w:unhideWhenUsed="1"/>
+    <w:lsdException w:name="Body Text 3" w:semiHidden="1" w:unhideWhenUsed="1"/>
+    <w:lsdException w:name="Body Text Indent 2" w:semiHidden="1" w:unhideWhenUsed="1"/>
+    <w:lsdException w:name="Body Text Indent 3" w:semiHidden="1" w:unhideWhenUsed="1"/>
+    <w:lsdException w:name="Block Text" w:semiHidden="1" w:unhideWhenUsed="1"/>
+    <w:lsdException w:name="Hyperlink" w:semiHidden="1" w:unhideWhenUsed="1"/>
+    <w:lsdException w:name="FollowedHyperlink" w:semiHidden="1" w:unhideWhenUsed="1"/>
+    <w:lsdException w:name="Strong" w:uiPriority="22" w:qFormat="1"/>
+    <w:lsdException w:name="Emphasis" w:uiPriority="20" w:qFormat="1"/>
+    <w:lsdException w:name="Document Map" w:semiHidden="1" w:unhideWhenUsed="1"/>
+    <w:lsdException w:name="Plain Text" w:semiHidden="1" w:unhideWhenUsed="1"/>
+    <w:lsdException w:name="E-mail Signature" w:semiHidden="1" w:unhideWhenUsed="1"/>
+    <w:lsdException w:name="HTML Top of Form" w:semiHidden="1" w:unhideWhenUsed="1"/>
+    <w:lsdException w:name="HTML Bottom of Form" w:semiHidden="1" w:unhideWhenUsed="1"/>
+    <w:lsdException w:name="Normal (Web)" w:semiHidden="1" w:unhideWhenUsed="1"/>
+    <w:lsdException w:name="HTML Acronym" w:semiHidden="1" w:unhideWhenUsed="1"/>
+    <w:lsdException w:name="HTML Address" w:semiHidden="1" w:unhideWhenUsed="1"/>
+    <w:lsdException w:name="HTML Cite" w:semiHidden="1" w:unhideWhenUsed="1"/>
+    <w:lsdException w:name="HTML Code" w:semiHidden="1" w:unhideWhenUsed="1"/>
+    <w:lsdException w:name="HTML Definition" w:semiHidden="1" w:unhideWhenUsed="1"/>
+    <w:lsdException w:name="HTML Keyboard" w:semiHidden="1" w:unhideWhenUsed="1"/>
+    <w:lsdException w:name="HTML Preformatted" w:semiHidden="1" w:unhideWhenUsed="1"/>
+    <w:lsdException w:name="HTML Sample" w:semiHidden="1" w:unhideWhenUsed="1"/>
+    <w:lsdException w:name="HTML Typewriter" w:semiHidden="1" w:unhideWhenUsed="1"/>
+    <w:lsdException w:name="HTML Variable" w:semiHidden="1" w:unhideWhenUsed="1"/>
+    <w:lsdException w:name="Normal Table" w:semiHidden="1" w:unhideWhenUsed="1"/>
+    <w:lsdException w:name="annotation subject" w:semiHidden="1" w:unhideWhenUsed="1"/>
+    <w:lsdException w:name="No List" w:semiHidden="1" w:unhideWhenUsed="1"/>
+    <w:lsdException w:name="Outline List 1" w:semiHidden="1" w:unhideWhenUsed="1"/>
+    <w:lsdException w:name="Outline List 2" w:semiHidden="1" w:unhideWhenUsed="1"/>
+    <w:lsdException w:name="Outline List 3" w:semiHidden="1" w:unhideWhenUsed="1"/>
+    <w:lsdException w:name="Table Simple 1" w:semiHidden="1" w:unhideWhenUsed="1"/>
+    <w:lsdException w:name="Table Simple 2" w:semiHidden="1" w:unhideWhenUsed="1"/>
+    <w:lsdException w:name="Table Simple 3" w:semiHidden="1" w:unhideWhenUsed="1"/>
+    <w:lsdException w:name="Table Classic 1" w:semiHidden="1" w:unhideWhenUsed="1"/>
+    <w:lsdException w:name="Table Classic 2" w:semiHidden="1" w:unhideWhenUsed="1"/>
+    <w:lsdException w:name="Table Classic 3" w:semiHidden="1" w:unhideWhenUsed="1"/>
+    <w:lsdException w:name="Table Classic 4" w:semiHidden="1" w:unhideWhenUsed="1"/>
+    <w:lsdException w:name="Table Colorful 1" w:semiHidden="1" w:unhideWhenUsed="1"/>
+    <w:lsdException w:name="Table Colorful 2" w:semiHidden="1" w:unhideWhenUsed="1"/>
+    <w:lsdException w:name="Table Colorful 3" w:semiHidden="1" w:unhideWhenUsed="1"/>
+    <w:lsdException w:name="Table Columns 1" w:semiHidden="1" w:unhideWhenUsed="1"/>
+    <w:lsdException w:name="Table Columns 2" w:semiHidden="1" w:unhideWhenUsed="1"/>
+    <w:lsdException w:name="Table Columns 3" w:semiHidden="1" w:unhideWhenUsed="1"/>
+    <w:lsdException w:name="Table Columns 4" w:semiHidden="1" w:unhideWhenUsed="1"/>
+    <w:lsdException w:name="Table Columns 5" w:semiHidden="1" w:unhideWhenUsed="1"/>
+    <w:lsdException w:name="Table Grid 1" w:semiHidden="1" w:unhideWhenUsed="1"/>
+    <w:lsdException w:name="Table Grid 2" w:semiHidden="1" w:unhideWhenUsed="1"/>
+    <w:lsdException w:name="Table Grid 3" w:semiHidden="1" w:unhideWhenUsed="1"/>
+    <w:lsdException w:name="Table Grid 4" w:semiHidden="1" w:unhideWhenUsed="1"/>
+    <w:lsdException w:name="Table Grid 5" w:semiHidden="1" w:unhideWhenUsed="1"/>
+    <w:lsdException w:name="Table Grid 6" w:semiHidden="1" w:unhideWhenUsed="1"/>
+    <w:lsdException w:name="Table Grid 7" w:semiHidden="1" w:unhideWhenUsed="1"/>
+    <w:lsdException w:name="Table Grid 8" w:semiHidden="1" w:unhideWhenUsed="1"/>
+    <w:lsdException w:name="Table List 1" w:semiHidden="1" w:unhideWhenUsed="1"/>
+    <w:lsdException w:name="Table List 2" w:semiHidden="1" w:unhideWhenUsed="1"/>
+    <w:lsdException w:name="Table List 3" w:semiHidden="1" w:unhideWhenUsed="1"/>
+    <w:lsdException w:name="Table List 4" w:semiHidden="1" w:unhideWhenUsed="1"/>
+    <w:lsdException w:name="Table List 5" w:semiHidden="1" w:unhideWhenUsed="1"/>
+    <w:lsdException w:name="Table List 6" w:semiHidden="1" w:unhideWhenUsed="1"/>
+    <w:lsdException w:name="Table List 7" w:semiHidden="1" w:unhideWhenUsed="1"/>
+    <w:lsdException w:name="Table List 8" w:semiHidden="1" w:unhideWhenUsed="1"/>
+    <w:lsdException w:name="Table 3D effects 1" w:semiHidden="1" w:unhideWhenUsed="1"/>
+    <w:lsdException w:name="Table 3D effects 2" w:semiHidden="1" w:unhideWhenUsed="1"/>
+    <w:lsdException w:name="Table 3D effects 3" w:semiHidden="1" w:unhideWhenUsed="1"/>
+    <w:lsdException w:name="Table Contemporary" w:semiHidden="1" w:unhideWhenUsed="1"/>
+    <w:lsdException w:name="Table Elegant" w:semiHidden="1" w:unhideWhenUsed="1"/>
+    <w:lsdException w:name="Table Professional" w:semiHidden="1" w:unhideWhenUsed="1"/>
+    <w:lsdException w:name="Table Subtle 1" w:semiHidden="1" w:unhideWhenUsed="1"/>
+    <w:lsdException w:name="Table Subtle 2" w:semiHidden="1" w:unhideWhenUsed="1"/>
+    <w:lsdException w:name="Table Web 1" w:semiHidden="1" w:unhideWhenUsed="1"/>
+    <w:lsdException w:name="Table Web 2" w:semiHidden="1" w:unhideWhenUsed="1"/>
+    <w:lsdException w:name="Table Web 3" w:semiHidden="1" w:unhideWhenUsed="1"/>
+    <w:lsdException w:name="Balloon Text" w:semiHidden="1" w:unhideWhenUsed="1"/>
+    <w:lsdException w:name="Table Grid" w:uiPriority="59"/>
+    <w:lsdException w:name="Table Theme" w:semiHidden="1" w:unhideWhenUsed="1"/>
+    <w:lsdException w:name="Placeholder Text" w:semiHidden="1"/>
+    <w:lsdException w:name="No Spacing" w:uiPriority="1" w:qFormat="1"/>
+    <w:lsdException w:name="Light Shading" w:uiPriority="60"/>
+    <w:lsdException w:name="Light List" w:uiPriority="61"/>
+    <w:lsdException w:name="Light Grid" w:uiPriority="62"/>
+    <w:lsdException w:name="Medium Shading 1" w:uiPriority="63"/>
+    <w:lsdException w:name="Medium Shading 2" w:uiPriority="64"/>
+    <w:lsdException w:name="Medium List 1" w:uiPriority="65"/>
+    <w:lsdException w:name="Medium List 2" w:uiPriority="66"/>
+    <w:lsdException w:name="Medium Grid 1" w:uiPriority="67"/>
+    <w:lsdException w:name="Medium Grid 2" w:uiPriority="68"/>
+    <w:lsdException w:name="Medium Grid 3" w:uiPriority="69"/>
+    <w:lsdException w:name="Dark List" w:uiPriority="70"/>
+    <w:lsdException w:name="Colorful Shading" w:uiPriority="71"/>
+    <w:lsdException w:name="Colorful List" w:uiPriority="72"/>
+    <w:lsdException w:name="Colorful Grid" w:uiPriority="73"/>
+    <w:lsdException w:name="Light Shading Accent 1" w:uiPriority="60"/>
+    <w:lsdException w:name="Light List Accent 1" w:uiPriority="61"/>
+    <w:lsdException w:name="Light Grid Accent 1" w:uiPriority="62"/>
+    <w:lsdException w:name="Medium Shading 1 Accent 1" w:uiPriority="63"/>
+    <w:lsdException w:name="Medium Shading 2 Accent 1" w:uiPriority="64"/>
+    <w:lsdException w:name="Medium List 1 Accent 1" w:uiPriority="65"/>
+    <w:lsdException w:name="Revision" w:semiHidden="1"/>
+    <w:lsdException w:name="List Paragraph" w:uiPriority="34" w:qFormat="1"/>
+    <w:lsdException w:name="Quote" w:uiPriority="29" w:qFormat="1"/>
+    <w:lsdException w:name="Intense Quote" w:uiPriority="30" w:qFormat="1"/>
+    <w:lsdException w:name="Medium List 2 Accent 1" w:uiPriority="66"/>
+    <w:lsdException w:name="Medium Grid 1 Accent 1" w:uiPriority="67"/>
+    <w:lsdException w:name="Medium Grid 2 Accent 1" w:uiPriority="68"/>
+    <w:lsdException w:name="Medium Grid 3 Accent 1" w:uiPriority="69"/>
+    <w:lsdException w:name="Dark List Accent 1" w:uiPriority="70"/>
+    <w:lsdException w:name="Colorful Shading Accent 1" w:uiPriority="71"/>
+    <w:lsdException w:name="Colorful List Accent 1" w:uiPriority="72"/>
+    <w:lsdException w:name="Colorful Grid Accent 1" w:uiPriority="73"/>
+    <w:lsdException w:name="Light Shading Accent 2" w:uiPriority="60"/>
+    <w:lsdException w:name="Light List Accent 2" w:uiPriority="61"/>
+    <w:lsdException w:name="Light Grid Accent 2" w:uiPriority="62"/>
+    <w:lsdException w:name="Medium Shading 1 Accent 2" w:uiPriority="63"/>
+    <w:lsdException w:name="Medium Shading 2 Accent 2" w:uiPriority="64"/>
+    <w:lsdException w:name="Medium List 1 Accent 2" w:uiPriority="65"/>
+    <w:lsdException w:name="Medium List 2 Accent 2" w:uiPriority="66"/>
+    <w:lsdException w:name="Medium Grid 1 Accent 2" w:uiPriority="67"/>
+    <w:lsdException w:name="Medium Grid 2 Accent 2" w:uiPriority="68"/>
+    <w:lsdException w:name="Medium Grid 3 Accent 2" w:uiPriority="69"/>
+    <w:lsdException w:name="Dark List Accent 2" w:uiPriority="70"/>
+    <w:lsdException w:name="Colorful Shading Accent 2" w:uiPriority="71"/>
+    <w:lsdException w:name="Colorful List Accent 2" w:uiPriority="72"/>
+    <w:lsdException w:name="Colorful Grid Accent 2" w:uiPriority="73"/>
+    <w:lsdException w:name="Light Shading Accent 3" w:uiPriority="60"/>
+    <w:lsdException w:name="Light List Accent 3" w:uiPriority="61"/>
+    <w:lsdException w:name="Light Grid Accent 3" w:uiPriority="62"/>
+    <w:lsdException w:name="Medium Shading 1 Accent 3" w:uiPriority="63"/>
+    <w:lsdException w:name="Medium Shading 2 Accent 3" w:uiPriority="64"/>
+    <w:lsdException w:name="Medium List 1 Accent 3" w:uiPriority="65"/>
+    <w:lsdException w:name="Medium List 2 Accent 3" w:uiPriority="66"/>
+    <w:lsdException w:name="Medium Grid 1 Accent 3" w:uiPriority="67"/>
+    <w:lsdException w:name="Medium Grid 2 Accent 3" w:uiPriority="68"/>
+    <w:lsdException w:name="Medium Grid 3 Accent 3" w:uiPriority="69"/>
+    <w:lsdException w:name="Dark List Accent 3" w:uiPriority="70"/>
+    <w:lsdException w:name="Colorful Shading Accent 3" w:uiPriority="71"/>
+    <w:lsdException w:name="Colorful List Accent 3" w:uiPriority="72"/>
+    <w:lsdException w:name="Colorful Grid Accent 3" w:uiPriority="73"/>
+    <w:lsdException w:name="Light Shading Accent 4" w:uiPriority="60"/>
+    <w:lsdException w:name="Light List Accent 4" w:uiPriority="61"/>
+    <w:lsdException w:name="Light Grid Accent 4" w:uiPriority="62"/>
+    <w:lsdException w:name="Medium Shading 1 Accent 4" w:uiPriority="63"/>
+    <w:lsdException w:name="Medium Shading 2 Accent 4" w:uiPriority="64"/>
+    <w:lsdException w:name="Medium List 1 Accent 4" w:uiPriority="65"/>
+    <w:lsdException w:name="Medium List 2 Accent 4" w:uiPriority="66"/>
+    <w:lsdException w:name="Medium Grid 1 Accent 4" w:uiPriority="67"/>
+    <w:lsdException w:name="Medium Grid 2 Accent 4" w:uiPriority="68"/>
+    <w:lsdException w:name="Medium Grid 3 Accent 4" w:uiPriority="69"/>
+    <w:lsdException w:name="Dark List Accent 4" w:uiPriority="70"/>
+    <w:lsdException w:name="Colorful Shading Accent 4" w:uiPriority="71"/>
+    <w:lsdException w:name="Colorful List Accent 4" w:uiPriority="72"/>
+    <w:lsdException w:name="Colorful Grid Accent 4" w:uiPriority="73"/>
+    <w:lsdException w:name="Light Shading Accent 5" w:uiPriority="60"/>
+    <w:lsdException w:name="Light List Accent 5" w:uiPriority="61"/>
+    <w:lsdException w:name="Light Grid Accent 5" w:uiPriority="62"/>
+    <w:lsdException w:name="Medium Shading 1 Accent 5" w:uiPriority="63"/>
+    <w:lsdException w:name="Medium Shading 2 Accent 5" w:uiPriority="64"/>
+    <w:lsdException w:name="Medium List 1 Accent 5" w:uiPriority="65"/>
+    <w:lsdException w:name="Medium List 2 Accent 5" w:uiPriority="66"/>
+    <w:lsdException w:name="Medium Grid 1 Accent 5" w:uiPriority="67"/>
+    <w:lsdException w:name="Medium Grid 2 Accent 5" w:uiPriority="68"/>
+    <w:lsdException w:name="Medium Grid 3 Accent 5" w:uiPriority="69"/>
+    <w:lsdException w:name="Dark List Accent 5" w:uiPriority="70"/>
+    <w:lsdException w:name="Colorful Shading Accent 5" w:uiPriority="71"/>
+    <w:lsdException w:name="Colorful List Accent 5" w:uiPriority="72"/>
+    <w:lsdException w:name="Colorful Grid Accent 5" w:uiPriority="73"/>
+    <w:lsdException w:name="Light Shading Accent 6" w:uiPriority="60"/>
+    <w:lsdException w:name="Light List Accent 6" w:uiPriority="61"/>
+    <w:lsdException w:name="Light Grid Accent 6" w:uiPriority="62"/>
+    <w:lsdException w:name="Medium Shading 1 Accent 6" w:uiPriority="63"/>
+    <w:lsdException w:name="Medium Shading 2 Accent 6" w:uiPriority="64"/>
+    <w:lsdException w:name="Medium List 1 Accent 6" w:uiPriority="65"/>
+    <w:lsdException w:name="Medium List 2 Accent 6" w:uiPriority="66"/>
+    <w:lsdException w:name="Medium Grid 1 Accent 6" w:uiPriority="67"/>
+    <w:lsdException w:name="Medium Grid 2 Accent 6" w:uiPriority="68"/>
+    <w:lsdException w:name="Medium Grid 3 Accent 6" w:uiPriority="69"/>
+    <w:lsdException w:name="Dark List Accent 6" w:uiPriority="70"/>
+    <w:lsdException w:name="Colorful Shading Accent 6" w:uiPriority="71"/>
+    <w:lsdException w:name="Colorful List Accent 6" w:uiPriority="72"/>
+    <w:lsdException w:name="Colorful Grid Accent 6" w:uiPriority="73"/>
+    <w:lsdException w:name="Subtle Emphasis" w:uiPriority="19" w:qFormat="1"/>
+    <w:lsdException w:name="Intense Emphasis" w:uiPriority="21" w:qFormat="1"/>
+    <w:lsdException w:name="Subtle Reference" w:uiPriority="31" w:qFormat="1"/>
+    <w:lsdException w:name="Intense Reference" w:uiPriority="32" w:qFormat="1"/>
+    <w:lsdException w:name="Book Title" w:uiPriority="33" w:qFormat="1"/>
+    <w:lsdException w:name="Bibliography" w:semiHidden="1" w:uiPriority="37" w:unhideWhenUsed="1"/>
+    <w:lsdException w:name="TOC Heading" w:semiHidden="1" w:uiPriority="39" w:unhideWhenUsed="1" w:qFormat="1"/>
+    <w:lsdException w:name="Plain Table 1" w:uiPriority="41"/>
+    <w:lsdException w:name="Plain Table 2" w:uiPriority="42"/>
+    <w:lsdException w:name="Plain Table 3" w:uiPriority="43"/>
+    <w:lsdException w:name="Plain Table 4" w:uiPriority="44"/>
+    <w:lsdException w:name="Plain Table 5" w:uiPriority="45"/>
+    <w:lsdException w:name="Grid Table Light" w:uiPriority="40"/>
+    <w:lsdException w:name="Grid Table 1 Light" w:uiPriority="46"/>
+    <w:lsdException w:name="Grid Table 2" w:uiPriority="47"/>
+    <w:lsdException w:name="Grid Table 3" w:uiPriority="48"/>
+    <w:lsdException w:name="Grid Table 4" w:uiPriority="49"/>
+    <w:lsdException w:name="Grid Table 5 Dark" w:uiPriority="50"/>
+    <w:lsdException w:name="Grid Table 6 Colorful" w:uiPriority="51"/>
+    <w:lsdException w:name="Grid Table 7 Colorful" w:uiPriority="52"/>
+    <w:lsdException w:name="Grid Table 1 Light Accent 1" w:uiPriority="46"/>
+    <w:lsdException w:name="Grid Table 2 Accent 1" w:uiPriority="47"/>
+    <w:lsdException w:name="Grid Table 3 Accent 1" w:uiPriority="48"/>
+    <w:lsdException w:name="Grid Table 4 Accent 1" w:uiPriority="49"/>
+    <w:lsdException w:name="Grid Table 5 Dark Accent 1" w:uiPriority="50"/>
+    <w:lsdException w:name="Grid Table 6 Colorful Accent 1" w:uiPriority="51"/>
+    <w:lsdException w:name="Grid Table 7 Colorful Accent 1" w:uiPriority="52"/>
+    <w:lsdException w:name="Grid Table 1 Light Accent 2" w:uiPriority="46"/>
+    <w:lsdException w:name="Grid Table 2 Accent 2" w:uiPriority="47"/>
+    <w:lsdException w:name="Grid Table 3 Accent 2" w:uiPriority="48"/>
+    <w:lsdException w:name="Grid Table 4 Accent 2" w:uiPriority="49"/>
+    <w:lsdException w:name="Grid Table 5 Dark Accent 2" w:uiPriority="50"/>
+    <w:lsdException w:name="Grid Table 6 Colorful Accent 2" w:uiPriority="51"/>
+    <w:lsdException w:name="Grid Table 7 Colorful Accent 2" w:uiPriority="52"/>
+    <w:lsdException w:name="Grid Table 1 Light Accent 3" w:uiPriority="46"/>
+    <w:lsdException w:name="Grid Table 2 Accent 3" w:uiPriority="47"/>
+    <w:lsdException w:name="Grid Table 3 Accent 3" w:uiPriority="48"/>
+    <w:lsdException w:name="Grid Table 4 Accent 3" w:uiPriority="49"/>
+    <w:lsdException w:name="Grid Table 5 Dark Accent 3" w:uiPriority="50"/>
+    <w:lsdException w:name="Grid Table 6 Colorful Accent 3" w:uiPriority="51"/>
+    <w:lsdException w:name="Grid Table 7 Colorful Accent 3" w:uiPriority="52"/>
+    <w:lsdException w:name="Grid Table 1 Light Accent 4" w:uiPriority="46"/>
+    <w:lsdException w:name="Grid Table 2 Accent 4" w:uiPriority="47"/>
+    <w:lsdException w:name="Grid Table 3 Accent 4" w:uiPriority="48"/>
+    <w:lsdException w:name="Grid Table 4 Accent 4" w:uiPriority="49"/>
+    <w:lsdException w:name="Grid Table 5 Dark Accent 4" w:uiPriority="50"/>
+    <w:lsdException w:name="Grid Table 6 Colorful Accent 4" w:uiPriority="51"/>
+    <w:lsdException w:name="Grid Table 7 Colorful Accent 4" w:uiPriority="52"/>
+    <w:lsdException w:name="Grid Table 1 Light Accent 5" w:uiPriority="46"/>
+    <w:lsdException w:name="Grid Table 2 Accent 5" w:uiPriority="47"/>
+    <w:lsdException w:name="Grid Table 3 Accent 5" w:uiPriority="48"/>
+    <w:lsdException w:name="Grid Table 4 Accent 5" w:uiPriority="49"/>
+    <w:lsdException w:name="Grid Table 5 Dark Accent 5" w:uiPriority="50"/>
+    <w:lsdException w:name="Grid Table 6 Colorful Accent 5" w:uiPriority="51"/>
+    <w:lsdException w:name="Grid Table 7 Colorful Accent 5" w:uiPriority="52"/>
+    <w:lsdException w:name="Grid Table 1 Light Accent 6" w:uiPriority="46"/>
+    <w:lsdException w:name="Grid Table 2 Accent 6" w:uiPriority="47"/>
+    <w:lsdException w:name="Grid Table 3 Accent 6" w:uiPriority="48"/>
+    <w:lsdException w:name="Grid Table 4 Accent 6" w:uiPriority="49"/>
+    <w:lsdException w:name="Grid Table 5 Dark Accent 6" w:uiPriority="50"/>
+    <w:lsdException w:name="Grid Table 6 Colorful Accent 6" w:uiPriority="51"/>
+    <w:lsdException w:name="Grid Table 7 Colorful Accent 6" w:uiPriority="52"/>
+    <w:lsdException w:name="List Table 1 Light" w:uiPriority="46"/>
+    <w:lsdException w:name="List Table 2" w:uiPriority="47"/>
+    <w:lsdException w:name="List Table 3" w:uiPriority="48"/>
+    <w:lsdException w:name="List Table 4" w:uiPriority="49"/>
+    <w:lsdException w:name="List Table 5 Dark" w:uiPriority="50"/>
+    <w:lsdException w:name="List Table 6 Colorful" w:uiPriority="51"/>
+    <w:lsdException w:name="List Table 7 Colorful" w:uiPriority="52"/>
+    <w:lsdException w:name="List Table 1 Light Accent 1" w:uiPriority="46"/>
+    <w:lsdException w:name="List Table 2 Accent 1" w:uiPriority="47"/>
+    <w:lsdException w:name="List Table 3 Accent 1" w:uiPriority="48"/>
+    <w:lsdException w:name="List Table 4 Accent 1" w:uiPriority="49"/>
+    <w:lsdException w:name="List Table 5 Dark Accent 1" w:uiPriority="50"/>
+    <w:lsdException w:name="List Table 6 Colorful Accent 1" w:uiPriority="51"/>
+    <w:lsdException w:name="List Table 7 Colorful Accent 1" w:uiPriority="52"/>
+    <w:lsdException w:name="List Table 1 Light Accent 2" w:uiPriority="46"/>
+    <w:lsdException w:name="List Table 2 Accent 2" w:uiPriority="47"/>
+    <w:lsdException w:name="List Table 3 Accent 2" w:uiPriority="48"/>
+    <w:lsdException w:name="List Table 4 Accent 2" w:uiPriority="49"/>
+    <w:lsdException w:name="List Table 5 Dark Accent 2" w:uiPriority="50"/>
+    <w:lsdException w:name="List Table 6 Colorful Accent 2" w:uiPriority="51"/>
+    <w:lsdException w:name="List Table 7 Colorful Accent 2" w:uiPriority="52"/>
+    <w:lsdException w:name="List Table 1 Light Accent 3" w:uiPriority="46"/>
+    <w:lsdException w:name="List Table 2 Accent 3" w:uiPriority="47"/>
+    <w:lsdException w:name="List Table 3 Accent 3" w:uiPriority="48"/>
+    <w:lsdException w:name="List Table 4 Accent 3" w:uiPriority="49"/>
+    <w:lsdException w:name="List Table 5 Dark Accent 3" w:uiPriority="50"/>
+    <w:lsdException w:name="List Table 6 Colorful Accent 3" w:uiPriority="51"/>
+    <w:lsdException w:name="List Table 7 Colorful Accent 3" w:uiPriority="52"/>
+    <w:lsdException w:name="List Table 1 Light Accent 4" w:uiPriority="46"/>
+    <w:lsdException w:name="List Table 2 Accent 4" w:uiPriority="47"/>
+    <w:lsdException w:name="List Table 3 Accent 4" w:uiPriority="48"/>
+    <w:lsdException w:name="List Table 4 Accent 4" w:uiPriority="49"/>
+    <w:lsdException w:name="List Table 5 Dark Accent 4" w:uiPriority="50"/>
+    <w:lsdException w:name="List Table 6 Colorful Accent 4" w:uiPriority="51"/>
+    <w:lsdException w:name="List Table 7 Colorful Accent 4" w:uiPriority="52"/>
+    <w:lsdException w:name="List Table 1 Light Accent 5" w:uiPriority="46"/>
+    <w:lsdException w:name="List Table 2 Accent 5" w:uiPriority="47"/>
+    <w:lsdException w:name="List Table 3 Accent 5" w:uiPriority="48"/>
+    <w:lsdException w:name="List Table 4 Accent 5" w:uiPriority="49"/>
+    <w:lsdException w:name="List Table 5 Dark Accent 5" w:uiPriority="50"/>
+    <w:lsdException w:name="List Table 6 Colorful Accent 5" w:uiPriority="51"/>
+    <w:lsdException w:name="List Table 7 Colorful Accent 5" w:uiPriority="52"/>
+    <w:lsdException w:name="List Table 1 Light Accent 6" w:uiPriority="46"/>
+    <w:lsdException w:name="List Table 2 Accent 6" w:uiPriority="47"/>
+    <w:lsdException w:name="List Table 3 Accent 6" w:uiPriority="48"/>
+    <w:lsdException w:name="List Table 4 Accent 6" w:uiPriority="49"/>
+    <w:lsdException w:name="List Table 5 Dark Accent 6" w:uiPriority="50"/>
+    <w:lsdException w:name="List Table 6 Colorful Accent 6" w:uiPriority="51"/>
+    <w:lsdException w:name="List Table 7 Colorful Accent 6" w:uiPriority="52"/>
   </w:latentStyles>
   <w:style w:type="paragraph" w:default="1" w:styleId="Normal">
     <w:name w:val="Normal"/>
     <w:qFormat/>
     <w:rsid w:val="000D33D3"/>
   </w:style>
-  <w:style w:type="paragraph" w:styleId="Ttulo1">
+  <w:style w:type="paragraph" w:styleId="Heading1">
     <w:name w:val="heading 1"/>
     <w:basedOn w:val="Normal"/>
     <w:next w:val="Normal"/>
-    <w:link w:val="Ttulo1Car"/>
+    <w:link w:val="Heading1Char"/>
     <w:uiPriority w:val="9"/>
     <w:qFormat/>
     <w:rsid w:val="007C67C2"/>
@@ -1367,11 +1907,11 @@
       <w:szCs w:val="28"/>
     </w:rPr>
   </w:style>
-  <w:style w:type="paragraph" w:styleId="Ttulo2">
+  <w:style w:type="paragraph" w:styleId="Heading2">
     <w:name w:val="heading 2"/>
     <w:basedOn w:val="Normal"/>
     <w:next w:val="Normal"/>
-    <w:link w:val="Ttulo2Car"/>
+    <w:link w:val="Heading2Char"/>
     <w:uiPriority w:val="9"/>
     <w:unhideWhenUsed/>
     <w:qFormat/>
@@ -1391,18 +1931,17 @@
       <w:szCs w:val="26"/>
     </w:rPr>
   </w:style>
-  <w:style w:type="character" w:default="1" w:styleId="Fuentedeprrafopredeter">
+  <w:style w:type="character" w:default="1" w:styleId="DefaultParagraphFont">
     <w:name w:val="Default Paragraph Font"/>
     <w:uiPriority w:val="1"/>
     <w:semiHidden/>
     <w:unhideWhenUsed/>
   </w:style>
-  <w:style w:type="table" w:default="1" w:styleId="Tablanormal">
+  <w:style w:type="table" w:default="1" w:styleId="TableNormal">
     <w:name w:val="Normal Table"/>
     <w:uiPriority w:val="99"/>
     <w:semiHidden/>
     <w:unhideWhenUsed/>
-    <w:qFormat/>
     <w:tblPr>
       <w:tblInd w:w="0" w:type="dxa"/>
       <w:tblCellMar>
@@ -1413,15 +1952,15 @@
       </w:tblCellMar>
     </w:tblPr>
   </w:style>
-  <w:style w:type="numbering" w:default="1" w:styleId="Sinlista">
+  <w:style w:type="numbering" w:default="1" w:styleId="NoList">
     <w:name w:val="No List"/>
     <w:uiPriority w:val="99"/>
     <w:semiHidden/>
     <w:unhideWhenUsed/>
   </w:style>
-  <w:style w:type="table" w:styleId="Tablaconcuadrcula">
+  <w:style w:type="table" w:styleId="TableGrid">
     <w:name w:val="Table Grid"/>
-    <w:basedOn w:val="Tablanormal"/>
+    <w:basedOn w:val="TableNormal"/>
     <w:uiPriority w:val="59"/>
     <w:rsid w:val="007C67C2"/>
     <w:tblPr>
@@ -1442,7 +1981,7 @@
       </w:tblCellMar>
     </w:tblPr>
   </w:style>
-  <w:style w:type="paragraph" w:styleId="Prrafodelista">
+  <w:style w:type="paragraph" w:styleId="ListParagraph">
     <w:name w:val="List Paragraph"/>
     <w:basedOn w:val="Normal"/>
     <w:uiPriority w:val="34"/>
@@ -1453,10 +1992,10 @@
       <w:contextualSpacing/>
     </w:pPr>
   </w:style>
-  <w:style w:type="character" w:customStyle="1" w:styleId="Ttulo1Car">
-    <w:name w:val="Título 1 Car"/>
-    <w:basedOn w:val="Fuentedeprrafopredeter"/>
-    <w:link w:val="Ttulo1"/>
+  <w:style w:type="character" w:customStyle="1" w:styleId="Heading1Char">
+    <w:name w:val="Heading 1 Char"/>
+    <w:basedOn w:val="DefaultParagraphFont"/>
+    <w:link w:val="Heading1"/>
     <w:uiPriority w:val="9"/>
     <w:rsid w:val="007C67C2"/>
     <w:rPr>
@@ -1468,10 +2007,10 @@
       <w:szCs w:val="28"/>
     </w:rPr>
   </w:style>
-  <w:style w:type="character" w:customStyle="1" w:styleId="Ttulo2Car">
-    <w:name w:val="Título 2 Car"/>
-    <w:basedOn w:val="Fuentedeprrafopredeter"/>
-    <w:link w:val="Ttulo2"/>
+  <w:style w:type="character" w:customStyle="1" w:styleId="Heading2Char">
+    <w:name w:val="Heading 2 Char"/>
+    <w:basedOn w:val="DefaultParagraphFont"/>
+    <w:link w:val="Heading2"/>
     <w:uiPriority w:val="9"/>
     <w:rsid w:val="007C67C2"/>
     <w:rPr>

</xml_diff>